<commit_message>
Added Keypad for Pico-specific changes. Added (C) notice.
</commit_message>
<xml_diff>
--- a/docs/toystacky.docx
+++ b/docs/toystacky.docx
@@ -4,7 +4,7 @@
   <w:body>
     <w:p>
       <w:pPr>
-        <w:pStyle w:val="610"/>
+        <w:pStyle w:val="775"/>
         <w:ind w:left="-1134" w:right="0" w:firstLine="142"/>
         <w:spacing w:before="480" w:after="200"/>
         <w:rPr>
@@ -49,7 +49,7 @@
           </w:tcPr>
           <w:p>
             <w:pPr>
-              <w:pStyle w:val="609"/>
+              <w:pStyle w:val="774"/>
               <w:jc w:val="center"/>
               <w:spacing w:before="0" w:after="0" w:line="240" w:lineRule="auto"/>
               <w:widowControl/>
@@ -83,7 +83,7 @@
           </w:tcPr>
           <w:p>
             <w:pPr>
-              <w:pStyle w:val="609"/>
+              <w:pStyle w:val="774"/>
               <w:jc w:val="center"/>
               <w:spacing w:before="0" w:after="0" w:line="240" w:lineRule="auto"/>
               <w:widowControl/>
@@ -117,7 +117,7 @@
           </w:tcPr>
           <w:p>
             <w:pPr>
-              <w:pStyle w:val="609"/>
+              <w:pStyle w:val="774"/>
               <w:jc w:val="center"/>
               <w:spacing w:before="0" w:after="0" w:line="240" w:lineRule="auto"/>
               <w:widowControl/>
@@ -154,7 +154,7 @@
           </w:tcPr>
           <w:p>
             <w:pPr>
-              <w:pStyle w:val="609"/>
+              <w:pStyle w:val="774"/>
               <w:jc w:val="center"/>
               <w:spacing w:before="0" w:after="0" w:line="240" w:lineRule="auto"/>
               <w:widowControl/>
@@ -190,7 +190,7 @@
           </w:tcPr>
           <w:p>
             <w:pPr>
-              <w:pStyle w:val="609"/>
+              <w:pStyle w:val="774"/>
               <w:jc w:val="center"/>
               <w:spacing w:before="0" w:after="0" w:line="240" w:lineRule="auto"/>
               <w:widowControl/>
@@ -223,7 +223,7 @@
           </w:tcPr>
           <w:p>
             <w:pPr>
-              <w:pStyle w:val="609"/>
+              <w:pStyle w:val="774"/>
               <w:jc w:val="left"/>
               <w:spacing w:before="0" w:after="0" w:line="240" w:lineRule="auto"/>
               <w:widowControl/>
@@ -268,7 +268,7 @@
           </w:tcPr>
           <w:p>
             <w:pPr>
-              <w:pStyle w:val="609"/>
+              <w:pStyle w:val="774"/>
               <w:jc w:val="left"/>
               <w:spacing w:before="0" w:after="0" w:line="240" w:lineRule="auto"/>
               <w:widowControl/>
@@ -320,7 +320,7 @@
           </w:p>
           <w:p>
             <w:pPr>
-              <w:pStyle w:val="609"/>
+              <w:pStyle w:val="774"/>
               <w:jc w:val="left"/>
               <w:spacing w:before="0" w:after="0" w:line="240" w:lineRule="auto"/>
               <w:widowControl/>
@@ -406,7 +406,7 @@
           </w:tcPr>
           <w:p>
             <w:pPr>
-              <w:pStyle w:val="609"/>
+              <w:pStyle w:val="774"/>
               <w:jc w:val="center"/>
               <w:spacing w:before="0" w:after="0" w:line="240" w:lineRule="auto"/>
               <w:widowControl/>
@@ -437,7 +437,7 @@
           </w:tcPr>
           <w:p>
             <w:pPr>
-              <w:pStyle w:val="609"/>
+              <w:pStyle w:val="774"/>
               <w:jc w:val="left"/>
               <w:spacing w:before="0" w:after="0" w:line="240" w:lineRule="auto"/>
               <w:widowControl/>
@@ -470,7 +470,7 @@
           </w:p>
           <w:p>
             <w:pPr>
-              <w:pStyle w:val="609"/>
+              <w:pStyle w:val="774"/>
               <w:jc w:val="left"/>
               <w:spacing w:before="0" w:after="0" w:line="240" w:lineRule="auto"/>
               <w:widowControl/>
@@ -552,7 +552,7 @@
           </w:tcPr>
           <w:p>
             <w:pPr>
-              <w:pStyle w:val="609"/>
+              <w:pStyle w:val="774"/>
               <w:jc w:val="center"/>
               <w:spacing w:before="0" w:after="0" w:line="240" w:lineRule="auto"/>
               <w:widowControl/>
@@ -602,7 +602,7 @@
           </w:p>
           <w:p>
             <w:pPr>
-              <w:pStyle w:val="609"/>
+              <w:pStyle w:val="774"/>
               <w:jc w:val="center"/>
               <w:spacing w:before="0" w:after="0" w:line="240" w:lineRule="auto"/>
               <w:widowControl/>
@@ -628,7 +628,7 @@
           </w:p>
           <w:p>
             <w:pPr>
-              <w:pStyle w:val="609"/>
+              <w:pStyle w:val="774"/>
               <w:jc w:val="center"/>
               <w:spacing w:before="0" w:after="0" w:line="240" w:lineRule="auto"/>
               <w:widowControl/>
@@ -686,7 +686,7 @@
           </w:tcPr>
           <w:p>
             <w:pPr>
-              <w:pStyle w:val="609"/>
+              <w:pStyle w:val="774"/>
               <w:jc w:val="center"/>
               <w:spacing w:before="0" w:after="0" w:line="240" w:lineRule="auto"/>
               <w:widowControl/>
@@ -719,7 +719,7 @@
           </w:tcPr>
           <w:p>
             <w:pPr>
-              <w:pStyle w:val="609"/>
+              <w:pStyle w:val="774"/>
               <w:jc w:val="left"/>
               <w:spacing w:before="0" w:after="0" w:line="240" w:lineRule="auto"/>
               <w:widowControl/>
@@ -798,7 +798,7 @@
           </w:tcPr>
           <w:p>
             <w:pPr>
-              <w:pStyle w:val="609"/>
+              <w:pStyle w:val="774"/>
               <w:jc w:val="center"/>
               <w:spacing w:before="0" w:after="0" w:line="240" w:lineRule="auto"/>
               <w:widowControl/>
@@ -855,7 +855,7 @@
           </w:tcPr>
           <w:p>
             <w:pPr>
-              <w:pStyle w:val="609"/>
+              <w:pStyle w:val="774"/>
               <w:jc w:val="center"/>
               <w:spacing w:before="0" w:after="0" w:line="240" w:lineRule="auto"/>
               <w:widowControl/>
@@ -886,7 +886,7 @@
           </w:tcPr>
           <w:p>
             <w:pPr>
-              <w:pStyle w:val="609"/>
+              <w:pStyle w:val="774"/>
               <w:jc w:val="left"/>
               <w:spacing w:before="0" w:after="0" w:line="240" w:lineRule="auto"/>
               <w:widowControl/>
@@ -941,7 +941,7 @@
           </w:tcPr>
           <w:p>
             <w:pPr>
-              <w:pStyle w:val="609"/>
+              <w:pStyle w:val="774"/>
               <w:jc w:val="center"/>
               <w:spacing w:before="0" w:after="0" w:line="240" w:lineRule="auto"/>
               <w:widowControl/>
@@ -975,7 +975,7 @@
           </w:tcPr>
           <w:p>
             <w:pPr>
-              <w:pStyle w:val="609"/>
+              <w:pStyle w:val="774"/>
               <w:jc w:val="center"/>
               <w:spacing w:before="0" w:after="0" w:line="240" w:lineRule="auto"/>
               <w:widowControl/>
@@ -1008,7 +1008,7 @@
           </w:tcPr>
           <w:p>
             <w:pPr>
-              <w:pStyle w:val="609"/>
+              <w:pStyle w:val="774"/>
               <w:jc w:val="left"/>
               <w:spacing w:before="0" w:after="0" w:line="240" w:lineRule="auto"/>
               <w:widowControl/>
@@ -1065,7 +1065,7 @@
           </w:tcPr>
           <w:p>
             <w:pPr>
-              <w:pStyle w:val="609"/>
+              <w:pStyle w:val="774"/>
               <w:jc w:val="center"/>
               <w:spacing w:before="0" w:after="0" w:line="240" w:lineRule="auto"/>
               <w:widowControl/>
@@ -1109,7 +1109,7 @@
           </w:tcPr>
           <w:p>
             <w:pPr>
-              <w:pStyle w:val="609"/>
+              <w:pStyle w:val="774"/>
               <w:jc w:val="center"/>
               <w:spacing w:before="0" w:after="0" w:line="240" w:lineRule="auto"/>
               <w:widowControl/>
@@ -1140,7 +1140,7 @@
           </w:tcPr>
           <w:p>
             <w:pPr>
-              <w:pStyle w:val="609"/>
+              <w:pStyle w:val="774"/>
               <w:jc w:val="left"/>
               <w:spacing w:before="0" w:after="0" w:line="240" w:lineRule="auto"/>
               <w:widowControl/>
@@ -1195,7 +1195,7 @@
           </w:tcPr>
           <w:p>
             <w:pPr>
-              <w:pStyle w:val="609"/>
+              <w:pStyle w:val="774"/>
               <w:jc w:val="center"/>
               <w:spacing w:before="0" w:after="0" w:line="240" w:lineRule="auto"/>
               <w:widowControl/>
@@ -1229,7 +1229,7 @@
           </w:tcPr>
           <w:p>
             <w:pPr>
-              <w:pStyle w:val="609"/>
+              <w:pStyle w:val="774"/>
               <w:jc w:val="center"/>
               <w:spacing w:before="0" w:after="0" w:line="240" w:lineRule="auto"/>
               <w:widowControl/>
@@ -1262,7 +1262,7 @@
           </w:tcPr>
           <w:p>
             <w:pPr>
-              <w:pStyle w:val="609"/>
+              <w:pStyle w:val="774"/>
               <w:jc w:val="left"/>
               <w:spacing w:before="0" w:after="0" w:line="240" w:lineRule="auto"/>
               <w:widowControl/>
@@ -1319,7 +1319,7 @@
           </w:tcPr>
           <w:p>
             <w:pPr>
-              <w:pStyle w:val="609"/>
+              <w:pStyle w:val="774"/>
               <w:jc w:val="center"/>
               <w:spacing w:before="0" w:after="0" w:line="240" w:lineRule="auto"/>
               <w:widowControl/>
@@ -1352,7 +1352,7 @@
           </w:tcPr>
           <w:p>
             <w:pPr>
-              <w:pStyle w:val="609"/>
+              <w:pStyle w:val="774"/>
               <w:jc w:val="center"/>
               <w:spacing w:before="0" w:after="0" w:line="240" w:lineRule="auto"/>
               <w:widowControl/>
@@ -1383,7 +1383,7 @@
           </w:tcPr>
           <w:p>
             <w:pPr>
-              <w:pStyle w:val="609"/>
+              <w:pStyle w:val="774"/>
               <w:jc w:val="left"/>
               <w:spacing w:before="0" w:after="0" w:line="240" w:lineRule="auto"/>
               <w:widowControl/>
@@ -1438,7 +1438,7 @@
           </w:tcPr>
           <w:p>
             <w:pPr>
-              <w:pStyle w:val="609"/>
+              <w:pStyle w:val="774"/>
               <w:jc w:val="center"/>
               <w:spacing w:before="0" w:after="0" w:line="240" w:lineRule="auto"/>
               <w:widowControl/>
@@ -1496,7 +1496,7 @@
           </w:tcPr>
           <w:p>
             <w:pPr>
-              <w:pStyle w:val="609"/>
+              <w:pStyle w:val="774"/>
               <w:jc w:val="center"/>
               <w:spacing w:before="0" w:after="0" w:line="240" w:lineRule="auto"/>
               <w:widowControl/>
@@ -1529,7 +1529,7 @@
           </w:tcPr>
           <w:p>
             <w:pPr>
-              <w:pStyle w:val="609"/>
+              <w:pStyle w:val="774"/>
               <w:jc w:val="left"/>
               <w:spacing w:before="0" w:after="0" w:line="240" w:lineRule="auto"/>
               <w:widowControl/>
@@ -1586,7 +1586,7 @@
           </w:tcPr>
           <w:p>
             <w:pPr>
-              <w:pStyle w:val="609"/>
+              <w:pStyle w:val="774"/>
               <w:jc w:val="center"/>
               <w:spacing w:before="0" w:after="0" w:line="240" w:lineRule="auto"/>
               <w:widowControl/>
@@ -1651,7 +1651,7 @@
           </w:tcPr>
           <w:p>
             <w:pPr>
-              <w:pStyle w:val="609"/>
+              <w:pStyle w:val="774"/>
               <w:jc w:val="center"/>
               <w:spacing w:before="0" w:after="0" w:line="240" w:lineRule="auto"/>
               <w:widowControl/>
@@ -1682,7 +1682,7 @@
           </w:tcPr>
           <w:p>
             <w:pPr>
-              <w:pStyle w:val="609"/>
+              <w:pStyle w:val="774"/>
               <w:jc w:val="left"/>
               <w:spacing w:before="0" w:after="0" w:line="240" w:lineRule="auto"/>
               <w:widowControl/>
@@ -1737,7 +1737,7 @@
           </w:tcPr>
           <w:p>
             <w:pPr>
-              <w:pStyle w:val="609"/>
+              <w:pStyle w:val="774"/>
               <w:jc w:val="center"/>
               <w:spacing w:before="0" w:after="0" w:line="240" w:lineRule="auto"/>
               <w:widowControl/>
@@ -1788,7 +1788,7 @@
           </w:tcPr>
           <w:p>
             <w:pPr>
-              <w:pStyle w:val="609"/>
+              <w:pStyle w:val="774"/>
               <w:jc w:val="center"/>
               <w:spacing w:before="0" w:after="0" w:line="240" w:lineRule="auto"/>
               <w:widowControl/>
@@ -1821,7 +1821,7 @@
           </w:tcPr>
           <w:p>
             <w:pPr>
-              <w:pStyle w:val="609"/>
+              <w:pStyle w:val="774"/>
               <w:jc w:val="left"/>
               <w:spacing w:before="0" w:after="0" w:line="240" w:lineRule="auto"/>
               <w:widowControl/>
@@ -2108,7 +2108,7 @@
           </w:tcPr>
           <w:p>
             <w:pPr>
-              <w:pStyle w:val="609"/>
+              <w:pStyle w:val="774"/>
               <w:jc w:val="center"/>
               <w:spacing w:before="0" w:after="0" w:line="240" w:lineRule="auto"/>
               <w:widowControl/>
@@ -2182,7 +2182,6 @@
               </w:rPr>
               <w:t xml:space="preserve">varname</w:t>
             </w:r>
-            <w:r/>
             <w:r>
               <w:rPr>
                 <w:rFonts w:ascii="Courier New" w:hAnsi="Courier New" w:eastAsia="Arial" w:cs="Courier New"/>
@@ -2206,7 +2205,7 @@
           </w:tcPr>
           <w:p>
             <w:pPr>
-              <w:pStyle w:val="609"/>
+              <w:pStyle w:val="774"/>
               <w:jc w:val="center"/>
               <w:spacing w:before="0" w:after="0" w:line="240" w:lineRule="auto"/>
               <w:widowControl/>
@@ -2237,7 +2236,7 @@
           </w:tcPr>
           <w:p>
             <w:pPr>
-              <w:pStyle w:val="609"/>
+              <w:pStyle w:val="774"/>
               <w:jc w:val="left"/>
               <w:spacing w:before="0" w:after="0" w:line="240" w:lineRule="auto"/>
               <w:widowControl/>
@@ -2292,7 +2291,7 @@
           </w:tcPr>
           <w:p>
             <w:pPr>
-              <w:pStyle w:val="609"/>
+              <w:pStyle w:val="774"/>
               <w:jc w:val="center"/>
               <w:spacing w:before="0" w:after="0" w:line="240" w:lineRule="auto"/>
               <w:widowControl/>
@@ -2362,7 +2361,7 @@
           </w:tcPr>
           <w:p>
             <w:pPr>
-              <w:pStyle w:val="609"/>
+              <w:pStyle w:val="774"/>
               <w:jc w:val="center"/>
               <w:spacing w:before="0" w:after="0" w:line="240" w:lineRule="auto"/>
               <w:widowControl/>
@@ -2395,7 +2394,7 @@
           </w:tcPr>
           <w:p>
             <w:pPr>
-              <w:pStyle w:val="609"/>
+              <w:pStyle w:val="774"/>
               <w:jc w:val="left"/>
               <w:spacing w:before="0" w:after="0" w:line="240" w:lineRule="auto"/>
               <w:widowControl/>
@@ -2452,7 +2451,7 @@
           </w:tcPr>
           <w:p>
             <w:pPr>
-              <w:pStyle w:val="609"/>
+              <w:pStyle w:val="774"/>
               <w:jc w:val="center"/>
               <w:spacing w:before="0" w:after="0" w:line="240" w:lineRule="auto"/>
               <w:widowControl/>
@@ -2509,7 +2508,7 @@
           </w:tcPr>
           <w:p>
             <w:pPr>
-              <w:pStyle w:val="609"/>
+              <w:pStyle w:val="774"/>
               <w:jc w:val="center"/>
               <w:spacing w:before="0" w:after="0" w:line="240" w:lineRule="auto"/>
               <w:widowControl/>
@@ -2540,7 +2539,7 @@
           </w:tcPr>
           <w:p>
             <w:pPr>
-              <w:pStyle w:val="609"/>
+              <w:pStyle w:val="774"/>
               <w:jc w:val="left"/>
               <w:spacing w:before="0" w:after="0" w:line="240" w:lineRule="auto"/>
               <w:widowControl/>
@@ -2595,7 +2594,7 @@
           </w:tcPr>
           <w:p>
             <w:pPr>
-              <w:pStyle w:val="609"/>
+              <w:pStyle w:val="774"/>
               <w:jc w:val="center"/>
               <w:spacing w:before="0" w:after="0" w:line="240" w:lineRule="auto"/>
               <w:widowControl/>
@@ -2629,7 +2628,7 @@
           </w:tcPr>
           <w:p>
             <w:pPr>
-              <w:pStyle w:val="609"/>
+              <w:pStyle w:val="774"/>
               <w:jc w:val="center"/>
               <w:spacing w:before="0" w:after="0" w:line="240" w:lineRule="auto"/>
               <w:widowControl/>
@@ -2662,7 +2661,7 @@
           </w:tcPr>
           <w:p>
             <w:pPr>
-              <w:pStyle w:val="609"/>
+              <w:pStyle w:val="774"/>
               <w:jc w:val="left"/>
               <w:spacing w:before="0" w:after="0" w:line="240" w:lineRule="auto"/>
               <w:widowControl/>
@@ -2719,7 +2718,7 @@
           </w:tcPr>
           <w:p>
             <w:pPr>
-              <w:pStyle w:val="609"/>
+              <w:pStyle w:val="774"/>
               <w:jc w:val="center"/>
               <w:spacing w:before="0" w:after="0" w:line="240" w:lineRule="auto"/>
               <w:widowControl/>
@@ -2752,7 +2751,7 @@
           </w:tcPr>
           <w:p>
             <w:pPr>
-              <w:pStyle w:val="609"/>
+              <w:pStyle w:val="774"/>
               <w:jc w:val="center"/>
               <w:spacing w:before="0" w:after="0" w:line="240" w:lineRule="auto"/>
               <w:widowControl/>
@@ -2783,7 +2782,7 @@
           </w:tcPr>
           <w:p>
             <w:pPr>
-              <w:pStyle w:val="609"/>
+              <w:pStyle w:val="774"/>
               <w:jc w:val="left"/>
               <w:spacing w:before="0" w:after="0" w:line="240" w:lineRule="auto"/>
               <w:widowControl/>
@@ -2838,7 +2837,7 @@
           </w:tcPr>
           <w:p>
             <w:pPr>
-              <w:pStyle w:val="609"/>
+              <w:pStyle w:val="774"/>
               <w:jc w:val="center"/>
               <w:spacing w:before="0" w:after="0" w:line="240" w:lineRule="auto"/>
               <w:widowControl/>
@@ -2941,7 +2940,7 @@
           </w:tcPr>
           <w:p>
             <w:pPr>
-              <w:pStyle w:val="609"/>
+              <w:pStyle w:val="774"/>
               <w:jc w:val="center"/>
               <w:spacing w:before="0" w:after="0" w:line="240" w:lineRule="auto"/>
               <w:widowControl/>
@@ -2974,7 +2973,7 @@
           </w:tcPr>
           <w:p>
             <w:pPr>
-              <w:pStyle w:val="609"/>
+              <w:pStyle w:val="774"/>
               <w:jc w:val="left"/>
               <w:spacing w:before="0" w:after="0" w:line="240" w:lineRule="auto"/>
               <w:widowControl/>
@@ -3031,7 +3030,7 @@
           </w:tcPr>
           <w:p>
             <w:pPr>
-              <w:pStyle w:val="609"/>
+              <w:pStyle w:val="774"/>
               <w:jc w:val="center"/>
               <w:spacing w:before="0" w:after="0" w:line="240" w:lineRule="auto"/>
               <w:widowControl/>
@@ -3088,7 +3087,7 @@
           </w:tcPr>
           <w:p>
             <w:pPr>
-              <w:pStyle w:val="609"/>
+              <w:pStyle w:val="774"/>
               <w:jc w:val="center"/>
               <w:spacing w:before="0" w:after="0" w:line="240" w:lineRule="auto"/>
               <w:widowControl/>
@@ -3119,7 +3118,7 @@
           </w:tcPr>
           <w:p>
             <w:pPr>
-              <w:pStyle w:val="609"/>
+              <w:pStyle w:val="774"/>
               <w:jc w:val="left"/>
               <w:spacing w:before="0" w:after="0" w:line="240" w:lineRule="auto"/>
               <w:widowControl/>
@@ -3154,7 +3153,7 @@
           </w:tcPr>
           <w:p>
             <w:pPr>
-              <w:pStyle w:val="609"/>
+              <w:pStyle w:val="774"/>
               <w:jc w:val="center"/>
               <w:spacing w:before="0" w:after="0" w:line="240" w:lineRule="auto"/>
               <w:widowControl/>
@@ -3212,7 +3211,7 @@
           </w:tcPr>
           <w:p>
             <w:pPr>
-              <w:pStyle w:val="609"/>
+              <w:pStyle w:val="774"/>
               <w:jc w:val="center"/>
               <w:spacing w:before="0" w:after="0" w:line="240" w:lineRule="auto"/>
               <w:widowControl/>
@@ -3245,7 +3244,7 @@
           </w:tcPr>
           <w:p>
             <w:pPr>
-              <w:pStyle w:val="609"/>
+              <w:pStyle w:val="774"/>
               <w:jc w:val="left"/>
               <w:spacing w:before="0" w:after="0" w:line="240" w:lineRule="auto"/>
               <w:widowControl/>
@@ -3280,7 +3279,7 @@
           </w:tcPr>
           <w:p>
             <w:pPr>
-              <w:pStyle w:val="609"/>
+              <w:pStyle w:val="774"/>
               <w:jc w:val="center"/>
               <w:spacing w:before="0" w:after="0" w:line="240" w:lineRule="auto"/>
               <w:widowControl/>
@@ -3337,7 +3336,7 @@
           </w:tcPr>
           <w:p>
             <w:pPr>
-              <w:pStyle w:val="609"/>
+              <w:pStyle w:val="774"/>
               <w:jc w:val="center"/>
               <w:spacing w:before="0" w:after="0" w:line="240" w:lineRule="auto"/>
               <w:widowControl/>
@@ -3368,7 +3367,7 @@
           </w:tcPr>
           <w:p>
             <w:pPr>
-              <w:pStyle w:val="609"/>
+              <w:pStyle w:val="774"/>
               <w:jc w:val="left"/>
               <w:spacing w:before="0" w:after="0" w:line="240" w:lineRule="auto"/>
               <w:widowControl/>
@@ -3403,7 +3402,7 @@
           </w:tcPr>
           <w:p>
             <w:pPr>
-              <w:pStyle w:val="609"/>
+              <w:pStyle w:val="774"/>
               <w:jc w:val="center"/>
               <w:spacing w:before="0" w:after="0" w:line="240" w:lineRule="auto"/>
               <w:widowControl/>
@@ -3437,7 +3436,7 @@
           </w:tcPr>
           <w:p>
             <w:pPr>
-              <w:pStyle w:val="609"/>
+              <w:pStyle w:val="774"/>
               <w:jc w:val="center"/>
               <w:spacing w:before="0" w:after="0" w:line="240" w:lineRule="auto"/>
               <w:widowControl/>
@@ -3470,7 +3469,7 @@
           </w:tcPr>
           <w:p>
             <w:pPr>
-              <w:pStyle w:val="609"/>
+              <w:pStyle w:val="774"/>
               <w:jc w:val="left"/>
               <w:spacing w:before="0" w:after="0" w:line="240" w:lineRule="auto"/>
               <w:widowControl/>
@@ -3505,7 +3504,7 @@
           </w:tcPr>
           <w:p>
             <w:pPr>
-              <w:pStyle w:val="609"/>
+              <w:pStyle w:val="774"/>
               <w:jc w:val="center"/>
               <w:spacing w:before="0" w:after="0" w:line="240" w:lineRule="auto"/>
               <w:widowControl/>
@@ -3538,7 +3537,7 @@
           </w:tcPr>
           <w:p>
             <w:pPr>
-              <w:pStyle w:val="609"/>
+              <w:pStyle w:val="774"/>
               <w:jc w:val="center"/>
               <w:spacing w:before="0" w:after="0" w:line="240" w:lineRule="auto"/>
               <w:widowControl/>
@@ -3569,7 +3568,7 @@
           </w:tcPr>
           <w:p>
             <w:pPr>
-              <w:pStyle w:val="609"/>
+              <w:pStyle w:val="774"/>
               <w:jc w:val="left"/>
               <w:spacing w:before="0" w:after="0" w:line="240" w:lineRule="auto"/>
               <w:widowControl/>
@@ -3604,7 +3603,7 @@
           </w:tcPr>
           <w:p>
             <w:pPr>
-              <w:pStyle w:val="609"/>
+              <w:pStyle w:val="774"/>
               <w:jc w:val="center"/>
               <w:spacing w:before="0" w:after="0" w:line="240" w:lineRule="auto"/>
               <w:widowControl/>
@@ -3638,7 +3637,7 @@
           </w:tcPr>
           <w:p>
             <w:pPr>
-              <w:pStyle w:val="609"/>
+              <w:pStyle w:val="774"/>
               <w:jc w:val="center"/>
               <w:spacing w:before="0" w:after="0" w:line="240" w:lineRule="auto"/>
               <w:widowControl/>
@@ -3671,7 +3670,7 @@
           </w:tcPr>
           <w:p>
             <w:pPr>
-              <w:pStyle w:val="609"/>
+              <w:pStyle w:val="774"/>
               <w:jc w:val="left"/>
               <w:spacing w:before="0" w:after="0" w:line="240" w:lineRule="auto"/>
               <w:widowControl/>
@@ -3706,7 +3705,7 @@
           </w:tcPr>
           <w:p>
             <w:pPr>
-              <w:pStyle w:val="609"/>
+              <w:pStyle w:val="774"/>
               <w:jc w:val="center"/>
               <w:spacing w:before="0" w:after="0" w:line="240" w:lineRule="auto"/>
               <w:widowControl/>
@@ -3739,7 +3738,7 @@
           </w:tcPr>
           <w:p>
             <w:pPr>
-              <w:pStyle w:val="609"/>
+              <w:pStyle w:val="774"/>
               <w:jc w:val="center"/>
               <w:spacing w:before="0" w:after="0" w:line="240" w:lineRule="auto"/>
               <w:widowControl/>
@@ -3770,7 +3769,7 @@
           </w:tcPr>
           <w:p>
             <w:pPr>
-              <w:pStyle w:val="609"/>
+              <w:pStyle w:val="774"/>
               <w:jc w:val="left"/>
               <w:spacing w:before="0" w:after="0" w:line="240" w:lineRule="auto"/>
               <w:widowControl/>
@@ -3805,7 +3804,7 @@
           </w:tcPr>
           <w:p>
             <w:pPr>
-              <w:pStyle w:val="609"/>
+              <w:pStyle w:val="774"/>
               <w:jc w:val="center"/>
               <w:spacing w:before="0" w:after="0" w:line="240" w:lineRule="auto"/>
               <w:widowControl/>
@@ -3839,7 +3838,7 @@
           </w:tcPr>
           <w:p>
             <w:pPr>
-              <w:pStyle w:val="609"/>
+              <w:pStyle w:val="774"/>
               <w:jc w:val="center"/>
               <w:spacing w:before="0" w:after="0" w:line="240" w:lineRule="auto"/>
               <w:widowControl/>
@@ -3872,7 +3871,7 @@
           </w:tcPr>
           <w:p>
             <w:pPr>
-              <w:pStyle w:val="609"/>
+              <w:pStyle w:val="774"/>
               <w:jc w:val="left"/>
               <w:spacing w:before="0" w:after="0" w:line="240" w:lineRule="auto"/>
               <w:widowControl/>
@@ -3929,7 +3928,7 @@
           </w:tcPr>
           <w:p>
             <w:pPr>
-              <w:pStyle w:val="609"/>
+              <w:pStyle w:val="774"/>
               <w:jc w:val="center"/>
               <w:spacing w:before="0" w:after="0" w:line="240" w:lineRule="auto"/>
               <w:widowControl/>
@@ -3975,7 +3974,7 @@
           </w:tcPr>
           <w:p>
             <w:pPr>
-              <w:pStyle w:val="609"/>
+              <w:pStyle w:val="774"/>
               <w:jc w:val="center"/>
               <w:spacing w:before="0" w:after="0" w:line="240" w:lineRule="auto"/>
               <w:widowControl/>
@@ -4006,7 +4005,7 @@
           </w:tcPr>
           <w:p>
             <w:pPr>
-              <w:pStyle w:val="609"/>
+              <w:pStyle w:val="774"/>
               <w:jc w:val="left"/>
               <w:spacing w:before="0" w:after="0" w:line="240" w:lineRule="auto"/>
               <w:widowControl/>
@@ -4111,7 +4110,7 @@
           </w:tcPr>
           <w:p>
             <w:pPr>
-              <w:pStyle w:val="609"/>
+              <w:pStyle w:val="774"/>
               <w:jc w:val="center"/>
               <w:spacing w:before="0" w:after="0" w:line="240" w:lineRule="auto"/>
               <w:widowControl/>
@@ -4145,7 +4144,7 @@
           </w:tcPr>
           <w:p>
             <w:pPr>
-              <w:pStyle w:val="609"/>
+              <w:pStyle w:val="774"/>
               <w:jc w:val="center"/>
               <w:spacing w:before="0" w:after="0" w:line="240" w:lineRule="auto"/>
               <w:widowControl/>
@@ -4178,7 +4177,7 @@
           </w:tcPr>
           <w:p>
             <w:pPr>
-              <w:pStyle w:val="609"/>
+              <w:pStyle w:val="774"/>
               <w:jc w:val="left"/>
               <w:spacing w:before="0" w:after="0" w:line="240" w:lineRule="auto"/>
               <w:widowControl/>
@@ -4213,7 +4212,7 @@
           </w:tcPr>
           <w:p>
             <w:pPr>
-              <w:pStyle w:val="609"/>
+              <w:pStyle w:val="774"/>
               <w:jc w:val="center"/>
               <w:spacing w:before="0" w:after="0" w:line="240" w:lineRule="auto"/>
               <w:widowControl/>
@@ -4246,7 +4245,7 @@
           </w:tcPr>
           <w:p>
             <w:pPr>
-              <w:pStyle w:val="609"/>
+              <w:pStyle w:val="774"/>
               <w:jc w:val="center"/>
               <w:spacing w:before="0" w:after="0" w:line="240" w:lineRule="auto"/>
               <w:widowControl/>
@@ -4277,7 +4276,7 @@
           </w:tcPr>
           <w:p>
             <w:pPr>
-              <w:pStyle w:val="609"/>
+              <w:pStyle w:val="774"/>
               <w:jc w:val="left"/>
               <w:spacing w:before="0" w:after="0" w:line="240" w:lineRule="auto"/>
               <w:widowControl/>
@@ -4314,7 +4313,7 @@
           </w:tcPr>
           <w:p>
             <w:pPr>
-              <w:pStyle w:val="609"/>
+              <w:pStyle w:val="774"/>
               <w:jc w:val="center"/>
               <w:spacing w:before="0" w:after="0" w:line="240" w:lineRule="auto"/>
               <w:widowControl/>
@@ -4348,7 +4347,7 @@
           </w:tcPr>
           <w:p>
             <w:pPr>
-              <w:pStyle w:val="609"/>
+              <w:pStyle w:val="774"/>
               <w:jc w:val="center"/>
               <w:spacing w:before="0" w:after="0" w:line="240" w:lineRule="auto"/>
               <w:widowControl/>
@@ -4381,7 +4380,7 @@
           </w:tcPr>
           <w:p>
             <w:pPr>
-              <w:pStyle w:val="609"/>
+              <w:pStyle w:val="774"/>
               <w:jc w:val="left"/>
               <w:spacing w:before="0" w:after="0" w:line="240" w:lineRule="auto"/>
               <w:widowControl/>
@@ -4418,7 +4417,7 @@
           </w:tcPr>
           <w:p>
             <w:pPr>
-              <w:pStyle w:val="609"/>
+              <w:pStyle w:val="774"/>
               <w:jc w:val="center"/>
               <w:spacing w:before="0" w:after="0" w:line="240" w:lineRule="auto"/>
               <w:widowControl/>
@@ -4451,7 +4450,7 @@
           </w:tcPr>
           <w:p>
             <w:pPr>
-              <w:pStyle w:val="609"/>
+              <w:pStyle w:val="774"/>
               <w:jc w:val="center"/>
               <w:spacing w:before="0" w:after="0" w:line="240" w:lineRule="auto"/>
               <w:widowControl/>
@@ -4482,7 +4481,7 @@
           </w:tcPr>
           <w:p>
             <w:pPr>
-              <w:pStyle w:val="609"/>
+              <w:pStyle w:val="774"/>
               <w:jc w:val="left"/>
               <w:spacing w:before="0" w:after="0" w:line="240" w:lineRule="auto"/>
               <w:widowControl/>
@@ -4519,7 +4518,7 @@
           </w:tcPr>
           <w:p>
             <w:pPr>
-              <w:pStyle w:val="609"/>
+              <w:pStyle w:val="774"/>
               <w:jc w:val="center"/>
               <w:spacing w:before="0" w:after="0" w:line="240" w:lineRule="auto"/>
               <w:widowControl/>
@@ -4552,7 +4551,7 @@
           </w:tcPr>
           <w:p>
             <w:pPr>
-              <w:pStyle w:val="609"/>
+              <w:pStyle w:val="774"/>
               <w:jc w:val="center"/>
               <w:spacing w:before="0" w:after="0" w:line="240" w:lineRule="auto"/>
               <w:widowControl/>
@@ -4584,7 +4583,7 @@
           </w:tcPr>
           <w:p>
             <w:pPr>
-              <w:pStyle w:val="609"/>
+              <w:pStyle w:val="774"/>
               <w:jc w:val="left"/>
               <w:spacing w:before="0" w:after="0" w:line="240" w:lineRule="auto"/>
               <w:widowControl/>
@@ -4620,7 +4619,7 @@
           </w:tcPr>
           <w:p>
             <w:pPr>
-              <w:pStyle w:val="609"/>
+              <w:pStyle w:val="774"/>
               <w:jc w:val="center"/>
               <w:spacing w:before="0" w:after="0" w:line="240" w:lineRule="auto"/>
               <w:widowControl/>
@@ -4652,7 +4651,7 @@
           </w:tcPr>
           <w:p>
             <w:pPr>
-              <w:pStyle w:val="609"/>
+              <w:pStyle w:val="774"/>
               <w:jc w:val="center"/>
               <w:spacing w:before="0" w:after="0" w:line="240" w:lineRule="auto"/>
               <w:widowControl/>
@@ -4682,7 +4681,7 @@
           </w:tcPr>
           <w:p>
             <w:pPr>
-              <w:pStyle w:val="609"/>
+              <w:pStyle w:val="774"/>
               <w:jc w:val="left"/>
               <w:spacing w:before="0" w:after="0" w:line="240" w:lineRule="auto"/>
               <w:widowControl/>
@@ -4718,7 +4717,7 @@
           </w:tcPr>
           <w:p>
             <w:pPr>
-              <w:pStyle w:val="609"/>
+              <w:pStyle w:val="774"/>
               <w:jc w:val="center"/>
               <w:spacing w:before="0" w:after="0" w:line="240" w:lineRule="auto"/>
               <w:widowControl/>
@@ -4751,7 +4750,7 @@
           </w:tcPr>
           <w:p>
             <w:pPr>
-              <w:pStyle w:val="609"/>
+              <w:pStyle w:val="774"/>
               <w:jc w:val="center"/>
               <w:spacing w:before="0" w:after="0" w:line="240" w:lineRule="auto"/>
               <w:widowControl/>
@@ -4783,7 +4782,7 @@
           </w:tcPr>
           <w:p>
             <w:pPr>
-              <w:pStyle w:val="609"/>
+              <w:pStyle w:val="774"/>
               <w:jc w:val="left"/>
               <w:spacing w:before="0" w:after="0" w:line="240" w:lineRule="auto"/>
               <w:widowControl/>
@@ -4819,7 +4818,7 @@
           </w:tcPr>
           <w:p>
             <w:pPr>
-              <w:pStyle w:val="609"/>
+              <w:pStyle w:val="774"/>
               <w:jc w:val="center"/>
               <w:spacing w:before="0" w:after="0" w:line="240" w:lineRule="auto"/>
               <w:widowControl/>
@@ -4851,7 +4850,7 @@
           </w:tcPr>
           <w:p>
             <w:pPr>
-              <w:pStyle w:val="609"/>
+              <w:pStyle w:val="774"/>
               <w:jc w:val="center"/>
               <w:spacing w:before="0" w:after="0" w:line="240" w:lineRule="auto"/>
               <w:widowControl/>
@@ -4881,7 +4880,7 @@
           </w:tcPr>
           <w:p>
             <w:pPr>
-              <w:pStyle w:val="609"/>
+              <w:pStyle w:val="774"/>
               <w:jc w:val="left"/>
               <w:spacing w:before="0" w:after="0" w:line="240" w:lineRule="auto"/>
               <w:widowControl/>
@@ -4917,7 +4916,7 @@
           </w:tcPr>
           <w:p>
             <w:pPr>
-              <w:pStyle w:val="609"/>
+              <w:pStyle w:val="774"/>
               <w:jc w:val="center"/>
               <w:spacing w:before="0" w:after="0" w:line="240" w:lineRule="auto"/>
               <w:widowControl/>
@@ -4950,7 +4949,7 @@
           </w:tcPr>
           <w:p>
             <w:pPr>
-              <w:pStyle w:val="609"/>
+              <w:pStyle w:val="774"/>
               <w:jc w:val="center"/>
               <w:spacing w:before="0" w:after="0" w:line="240" w:lineRule="auto"/>
               <w:widowControl/>
@@ -4982,7 +4981,7 @@
           </w:tcPr>
           <w:p>
             <w:pPr>
-              <w:pStyle w:val="609"/>
+              <w:pStyle w:val="774"/>
               <w:jc w:val="left"/>
               <w:spacing w:before="0" w:after="0" w:line="240" w:lineRule="auto"/>
               <w:widowControl/>
@@ -5018,7 +5017,7 @@
           </w:tcPr>
           <w:p>
             <w:pPr>
-              <w:pStyle w:val="609"/>
+              <w:pStyle w:val="774"/>
               <w:jc w:val="center"/>
               <w:spacing w:before="0" w:after="0" w:line="240" w:lineRule="auto"/>
               <w:widowControl/>
@@ -5050,7 +5049,7 @@
           </w:tcPr>
           <w:p>
             <w:pPr>
-              <w:pStyle w:val="609"/>
+              <w:pStyle w:val="774"/>
               <w:jc w:val="center"/>
               <w:spacing w:before="0" w:after="0" w:line="240" w:lineRule="auto"/>
               <w:widowControl/>
@@ -5080,7 +5079,7 @@
           </w:tcPr>
           <w:p>
             <w:pPr>
-              <w:pStyle w:val="609"/>
+              <w:pStyle w:val="774"/>
               <w:jc w:val="left"/>
               <w:spacing w:before="0" w:after="0" w:line="240" w:lineRule="auto"/>
               <w:widowControl/>
@@ -5116,7 +5115,7 @@
           </w:tcPr>
           <w:p>
             <w:pPr>
-              <w:pStyle w:val="609"/>
+              <w:pStyle w:val="774"/>
               <w:jc w:val="center"/>
               <w:spacing w:before="0" w:after="0" w:line="240" w:lineRule="auto"/>
               <w:widowControl/>
@@ -5149,7 +5148,7 @@
           </w:tcPr>
           <w:p>
             <w:pPr>
-              <w:pStyle w:val="609"/>
+              <w:pStyle w:val="774"/>
               <w:jc w:val="center"/>
               <w:spacing w:before="0" w:after="0" w:line="240" w:lineRule="auto"/>
               <w:widowControl/>
@@ -5181,7 +5180,7 @@
           </w:tcPr>
           <w:p>
             <w:pPr>
-              <w:pStyle w:val="609"/>
+              <w:pStyle w:val="774"/>
               <w:jc w:val="left"/>
               <w:spacing w:before="0" w:after="0" w:line="240" w:lineRule="auto"/>
               <w:widowControl/>
@@ -5217,7 +5216,7 @@
           </w:tcPr>
           <w:p>
             <w:pPr>
-              <w:pStyle w:val="609"/>
+              <w:pStyle w:val="774"/>
               <w:jc w:val="center"/>
               <w:spacing w:before="0" w:after="0" w:line="240" w:lineRule="auto"/>
               <w:widowControl/>
@@ -5249,7 +5248,7 @@
           </w:tcPr>
           <w:p>
             <w:pPr>
-              <w:pStyle w:val="609"/>
+              <w:pStyle w:val="774"/>
               <w:jc w:val="center"/>
               <w:spacing w:before="0" w:after="0" w:line="240" w:lineRule="auto"/>
               <w:widowControl/>
@@ -5279,7 +5278,7 @@
           </w:tcPr>
           <w:p>
             <w:pPr>
-              <w:pStyle w:val="609"/>
+              <w:pStyle w:val="774"/>
               <w:jc w:val="left"/>
               <w:spacing w:before="0" w:after="0" w:line="240" w:lineRule="auto"/>
               <w:widowControl/>
@@ -5315,7 +5314,7 @@
           </w:tcPr>
           <w:p>
             <w:pPr>
-              <w:pStyle w:val="609"/>
+              <w:pStyle w:val="774"/>
               <w:jc w:val="center"/>
               <w:spacing w:before="0" w:after="0" w:line="240" w:lineRule="auto"/>
               <w:widowControl/>
@@ -5348,7 +5347,7 @@
           </w:tcPr>
           <w:p>
             <w:pPr>
-              <w:pStyle w:val="609"/>
+              <w:pStyle w:val="774"/>
               <w:jc w:val="center"/>
               <w:spacing w:before="0" w:after="0" w:line="240" w:lineRule="auto"/>
               <w:widowControl/>
@@ -5380,7 +5379,7 @@
           </w:tcPr>
           <w:p>
             <w:pPr>
-              <w:pStyle w:val="609"/>
+              <w:pStyle w:val="774"/>
               <w:jc w:val="left"/>
               <w:spacing w:before="0" w:after="0" w:line="240" w:lineRule="auto"/>
               <w:widowControl/>
@@ -5407,7 +5406,7 @@
     </w:tbl>
     <w:p>
       <w:pPr>
-        <w:pStyle w:val="609"/>
+        <w:pStyle w:val="774"/>
         <w:rPr>
           <w:rFonts w:ascii="Calibri" w:hAnsi="Calibri" w:cs="Calibri"/>
         </w:rPr>
@@ -5421,7 +5420,7 @@
     </w:p>
     <w:p>
       <w:pPr>
-        <w:pStyle w:val="610"/>
+        <w:pStyle w:val="775"/>
         <w:ind w:left="-1134" w:right="0" w:firstLine="142"/>
         <w:rPr>
           <w:rFonts w:ascii="Calibri" w:hAnsi="Calibri" w:cs="Calibri"/>
@@ -5437,7 +5436,7 @@
     </w:p>
     <w:p>
       <w:pPr>
-        <w:pStyle w:val="609"/>
+        <w:pStyle w:val="774"/>
         <w:rPr>
           <w:highlight w:val="none"/>
         </w:rPr>
@@ -5452,7 +5451,7 @@
     </w:p>
     <w:p>
       <w:pPr>
-        <w:pStyle w:val="609"/>
+        <w:pStyle w:val="774"/>
         <w:ind w:left="1417" w:firstLine="0"/>
         <w:jc w:val="left"/>
         <w:rPr>
@@ -5481,7 +5480,7 @@
                         <pic:nvPr/>
                       </pic:nvPicPr>
                       <pic:blipFill>
-                        <a:blip r:embed="rId9"/>
+                        <a:blip r:embed="rId11"/>
                         <a:stretch/>
                       </pic:blipFill>
                       <pic:spPr bwMode="auto">
@@ -5519,7 +5518,7 @@
               </v:shapetype>
               <v:shape id="_x0000_i0" o:spid="_x0000_s0" type="#_x0000_t75" style="width:190.6pt;height:146.8pt;mso-wrap-distance-left:0.0pt;mso-wrap-distance-top:0.0pt;mso-wrap-distance-right:0.0pt;mso-wrap-distance-bottom:0.0pt;" stroked="false">
                 <v:path textboxrect="0,0,0,0"/>
-                <v:imagedata r:id="rId9" o:title=""/>
+                <v:imagedata r:id="rId11" o:title=""/>
               </v:shape>
             </w:pict>
           </mc:Fallback>
@@ -5529,7 +5528,7 @@
     </w:p>
     <w:p>
       <w:pPr>
-        <w:pStyle w:val="609"/>
+        <w:pStyle w:val="774"/>
         <w:rPr>
           <w:rFonts w:ascii="Calibri" w:hAnsi="Calibri" w:cs="Calibri"/>
         </w:rPr>
@@ -5544,7 +5543,7 @@
     </w:p>
     <w:p>
       <w:pPr>
-        <w:pStyle w:val="609"/>
+        <w:pStyle w:val="774"/>
         <w:rPr>
           <w:rFonts w:ascii="Courier New" w:hAnsi="Courier New" w:cs="Courier New"/>
           <w:highlight w:val="none"/>
@@ -5554,7 +5553,7 @@
         <w:rPr>
           <w:rFonts w:ascii="Courier New" w:hAnsi="Courier New" w:cs="Courier New"/>
         </w:rPr>
-        <w:t xml:space="preserve">1000 @f</w:t>
+        <w:t xml:space="preserve">1000 f@</w:t>
       </w:r>
       <w:r>
         <w:rPr>
@@ -5566,7 +5565,7 @@
     </w:p>
     <w:p>
       <w:pPr>
-        <w:pStyle w:val="609"/>
+        <w:pStyle w:val="774"/>
         <w:ind w:left="0" w:firstLine="0"/>
         <w:jc w:val="left"/>
         <w:rPr>
@@ -5584,7 +5583,7 @@
     </w:p>
     <w:p>
       <w:pPr>
-        <w:pStyle w:val="670"/>
+        <w:pStyle w:val="835"/>
         <w:numPr>
           <w:ilvl w:val="0"/>
           <w:numId w:val="1"/>
@@ -5605,7 +5604,7 @@
     </w:p>
     <w:p>
       <w:pPr>
-        <w:pStyle w:val="609"/>
+        <w:pStyle w:val="774"/>
         <w:ind w:left="709" w:firstLine="0"/>
         <w:jc w:val="left"/>
         <w:rPr>
@@ -5617,13 +5616,13 @@
         <w:rPr>
           <w:rFonts w:ascii="Courier New" w:hAnsi="Courier New" w:cs="Courier New"/>
         </w:rPr>
-        <w:t xml:space="preserve">1000 @f</w:t>
+        <w:t xml:space="preserve">1000 f@</w:t>
       </w:r>
       <w:r/>
     </w:p>
     <w:p>
       <w:pPr>
-        <w:pStyle w:val="670"/>
+        <w:pStyle w:val="835"/>
         <w:numPr>
           <w:ilvl w:val="0"/>
           <w:numId w:val="2"/>
@@ -5670,7 +5669,7 @@
     </w:p>
     <w:p>
       <w:pPr>
-        <w:pStyle w:val="609"/>
+        <w:pStyle w:val="774"/>
         <w:ind w:left="0" w:firstLine="708"/>
         <w:jc w:val="left"/>
         <w:rPr>
@@ -5701,7 +5700,7 @@
     </w:p>
     <w:p>
       <w:pPr>
-        <w:pStyle w:val="670"/>
+        <w:pStyle w:val="835"/>
         <w:numPr>
           <w:ilvl w:val="0"/>
           <w:numId w:val="3"/>
@@ -5750,7 +5749,7 @@
     </w:p>
     <w:p>
       <w:pPr>
-        <w:pStyle w:val="609"/>
+        <w:pStyle w:val="774"/>
         <w:ind w:left="0" w:firstLine="708"/>
         <w:jc w:val="left"/>
         <w:rPr>
@@ -5781,7 +5780,7 @@
     </w:p>
     <w:p>
       <w:pPr>
-        <w:pStyle w:val="670"/>
+        <w:pStyle w:val="835"/>
         <w:numPr>
           <w:ilvl w:val="0"/>
           <w:numId w:val="4"/>
@@ -5829,7 +5828,7 @@
     </w:p>
     <w:p>
       <w:pPr>
-        <w:pStyle w:val="609"/>
+        <w:pStyle w:val="774"/>
         <w:ind w:left="0" w:firstLine="708"/>
         <w:jc w:val="left"/>
         <w:rPr>
@@ -5849,7 +5848,7 @@
     </w:p>
     <w:p>
       <w:pPr>
-        <w:pStyle w:val="609"/>
+        <w:pStyle w:val="774"/>
         <w:ind w:left="709" w:firstLine="0"/>
         <w:jc w:val="left"/>
       </w:pPr>
@@ -5858,7 +5857,7 @@
     </w:p>
     <w:p>
       <w:pPr>
-        <w:pStyle w:val="609"/>
+        <w:pStyle w:val="774"/>
         <w:ind w:left="0" w:firstLine="0"/>
         <w:jc w:val="left"/>
         <w:spacing w:before="0" w:after="200"/>
@@ -5901,6 +5900,8 @@
       <w:r/>
     </w:p>
     <w:sectPr>
+      <w:headerReference w:type="default" r:id="rId9"/>
+      <w:footerReference w:type="default" r:id="rId10"/>
       <w:footnotePr/>
       <w:endnotePr/>
       <w:type w:val="nextPage"/>
@@ -5920,7 +5921,6 @@
       <w:pPr>
         <w:spacing w:after="0" w:line="240" w:lineRule="auto"/>
       </w:pPr>
-      <w:r/>
       <w:r>
         <w:separator/>
       </w:r>
@@ -5932,7 +5932,6 @@
       <w:pPr>
         <w:spacing w:after="0" w:line="240" w:lineRule="auto"/>
       </w:pPr>
-      <w:r/>
       <w:r>
         <w:continuationSeparator/>
       </w:r>
@@ -5942,6 +5941,95 @@
 </w:endnotes>
 </file>
 
+<file path=word/footer1.xml><?xml version="1.0" encoding="utf-8"?>
+<w:ftr xmlns:wpc="http://schemas.microsoft.com/office/word/2010/wordprocessingCanvas" xmlns:mc="http://schemas.openxmlformats.org/markup-compatibility/2006" xmlns:o="urn:schemas-microsoft-com:office:office" xmlns:r="http://schemas.openxmlformats.org/officeDocument/2006/relationships" xmlns:m="http://schemas.openxmlformats.org/officeDocument/2006/math" xmlns:v="urn:schemas-microsoft-com:vml" xmlns:wp14="http://schemas.microsoft.com/office/word/2010/wordprocessingDrawing" xmlns:wp="http://schemas.openxmlformats.org/drawingml/2006/wordprocessingDrawing" xmlns:w10="urn:schemas-microsoft-com:office:word" xmlns:w="http://schemas.openxmlformats.org/wordprocessingml/2006/main" xmlns:w14="http://schemas.microsoft.com/office/word/2010/wordml" xmlns:w15="http://schemas.microsoft.com/office/word/2012/wordml" xmlns:wpg="http://schemas.microsoft.com/office/word/2010/wordprocessingGroup" xmlns:wpi="http://schemas.microsoft.com/office/word/2010/wordprocessingInk" xmlns:wne="http://schemas.microsoft.com/office/word/2006/wordml" xmlns:a="http://schemas.openxmlformats.org/drawingml/2006/main" xmlns:wps="http://schemas.microsoft.com/office/word/2010/wordprocessingShape" mc:Ignorable="w14 w15 wp14">
+  <w:p>
+    <w:pPr>
+      <w:ind w:left="0" w:right="0" w:firstLine="0"/>
+      <w:spacing w:before="299" w:after="299"/>
+      <w:rPr>
+        <w:rFonts w:ascii="Calibri" w:hAnsi="Calibri" w:cs="Calibri"/>
+        <w:b w:val="0"/>
+        <w:bCs w:val="0"/>
+        <w:sz w:val="24"/>
+        <w:szCs w:val="24"/>
+      </w:rPr>
+      <w:pBdr>
+        <w:top w:val="none" w:color="000000" w:sz="4" w:space="0"/>
+        <w:left w:val="none" w:color="000000" w:sz="4" w:space="0"/>
+        <w:bottom w:val="none" w:color="000000" w:sz="4" w:space="0"/>
+        <w:right w:val="none" w:color="000000" w:sz="4" w:space="0"/>
+      </w:pBdr>
+    </w:pPr>
+    <w:r>
+      <w:rPr>
+        <w:rFonts w:ascii="Calibri" w:hAnsi="Calibri" w:cs="Calibri"/>
+        <w:b w:val="0"/>
+        <w:bCs w:val="0"/>
+        <w:sz w:val="24"/>
+        <w:szCs w:val="24"/>
+      </w:rPr>
+      <w:t xml:space="preserve">(C) Anirban Banerjee 2023 </w:t>
+    </w:r>
+    <w:r>
+      <w:rPr>
+        <w:rFonts w:ascii="Calibri" w:hAnsi="Calibri" w:cs="Calibri"/>
+        <w:b w:val="0"/>
+        <w:bCs w:val="0"/>
+        <w:sz w:val="24"/>
+        <w:szCs w:val="24"/>
+      </w:rPr>
+      <w:t xml:space="preserve">License:</w:t>
+    </w:r>
+    <w:r>
+      <w:rPr>
+        <w:rFonts w:ascii="Calibri" w:hAnsi="Calibri" w:cs="Calibri"/>
+        <w:b w:val="0"/>
+        <w:bCs w:val="0"/>
+        <w:sz w:val="24"/>
+        <w:szCs w:val="24"/>
+      </w:rPr>
+      <w:t xml:space="preserve"> GNU </w:t>
+    </w:r>
+    <w:r>
+      <w:rPr>
+        <w:rFonts w:ascii="Calibri" w:hAnsi="Calibri" w:eastAsia="Times New Roman" w:cs="Calibri"/>
+        <w:b w:val="0"/>
+        <w:bCs w:val="0"/>
+        <w:color w:val="000000"/>
+        <w:sz w:val="24"/>
+        <w:szCs w:val="24"/>
+      </w:rPr>
+      <w:t xml:space="preserve">GNU Free Documentation License v1.3</w:t>
+    </w:r>
+    <w:r>
+      <w:rPr>
+        <w:rFonts w:ascii="Calibri" w:hAnsi="Calibri" w:cs="Calibri"/>
+        <w:b w:val="0"/>
+        <w:bCs w:val="0"/>
+        <w:sz w:val="24"/>
+        <w:szCs w:val="24"/>
+      </w:rPr>
+    </w:r>
+  </w:p>
+  <w:p>
+    <w:pPr>
+      <w:pStyle w:val="819"/>
+    </w:pPr>
+    <w:r/>
+    <w:r/>
+    <w:r/>
+  </w:p>
+  <w:p>
+    <w:pPr>
+      <w:pStyle w:val="819"/>
+    </w:pPr>
+    <w:r/>
+    <w:r/>
+  </w:p>
+</w:ftr>
+</file>
+
 <file path=word/footnotes.xml><?xml version="1.0" encoding="utf-8"?>
 <w:footnotes xmlns:wpc="http://schemas.microsoft.com/office/word/2010/wordprocessingCanvas" xmlns:mc="http://schemas.openxmlformats.org/markup-compatibility/2006" xmlns:o="urn:schemas-microsoft-com:office:office" xmlns:r="http://schemas.openxmlformats.org/officeDocument/2006/relationships" xmlns:m="http://schemas.openxmlformats.org/officeDocument/2006/math" xmlns:v="urn:schemas-microsoft-com:vml" xmlns:wp14="http://schemas.microsoft.com/office/word/2010/wordprocessingDrawing" xmlns:wp="http://schemas.openxmlformats.org/drawingml/2006/wordprocessingDrawing" xmlns:w10="urn:schemas-microsoft-com:office:word" xmlns:w="http://schemas.openxmlformats.org/wordprocessingml/2006/main" xmlns:w14="http://schemas.microsoft.com/office/word/2010/wordml" xmlns:w15="http://schemas.microsoft.com/office/word/2012/wordml" xmlns:wpg="http://schemas.microsoft.com/office/word/2010/wordprocessingGroup" xmlns:wpi="http://schemas.microsoft.com/office/word/2010/wordprocessingInk" xmlns:wne="http://schemas.microsoft.com/office/word/2006/wordml" xmlns:a="http://schemas.openxmlformats.org/drawingml/2006/main" xmlns:wps="http://schemas.microsoft.com/office/word/2010/wordprocessingShape" mc:Ignorable="w14 w15 wp14">
   <w:footnote w:type="separator" w:id="-1">
@@ -5949,7 +6037,6 @@
       <w:pPr>
         <w:spacing w:after="0" w:line="240" w:lineRule="auto"/>
       </w:pPr>
-      <w:r/>
       <w:r>
         <w:separator/>
       </w:r>
@@ -5961,7 +6048,6 @@
       <w:pPr>
         <w:spacing w:after="0" w:line="240" w:lineRule="auto"/>
       </w:pPr>
-      <w:r/>
       <w:r>
         <w:continuationSeparator/>
       </w:r>
@@ -5969,6 +6055,18 @@
     </w:p>
   </w:footnote>
 </w:footnotes>
+</file>
+
+<file path=word/header1.xml><?xml version="1.0" encoding="utf-8"?>
+<w:hdr xmlns:wpc="http://schemas.microsoft.com/office/word/2010/wordprocessingCanvas" xmlns:mc="http://schemas.openxmlformats.org/markup-compatibility/2006" xmlns:o="urn:schemas-microsoft-com:office:office" xmlns:r="http://schemas.openxmlformats.org/officeDocument/2006/relationships" xmlns:m="http://schemas.openxmlformats.org/officeDocument/2006/math" xmlns:v="urn:schemas-microsoft-com:vml" xmlns:wp14="http://schemas.microsoft.com/office/word/2010/wordprocessingDrawing" xmlns:wp="http://schemas.openxmlformats.org/drawingml/2006/wordprocessingDrawing" xmlns:w10="urn:schemas-microsoft-com:office:word" xmlns:w="http://schemas.openxmlformats.org/wordprocessingml/2006/main" xmlns:w14="http://schemas.microsoft.com/office/word/2010/wordml" xmlns:w15="http://schemas.microsoft.com/office/word/2012/wordml" xmlns:wpg="http://schemas.microsoft.com/office/word/2010/wordprocessingGroup" xmlns:wpi="http://schemas.microsoft.com/office/word/2010/wordprocessingInk" xmlns:wne="http://schemas.microsoft.com/office/word/2006/wordml" xmlns:a="http://schemas.openxmlformats.org/drawingml/2006/main" xmlns:wps="http://schemas.microsoft.com/office/word/2010/wordprocessingShape" mc:Ignorable="w14 w15 wp14">
+  <w:p>
+    <w:pPr>
+      <w:pStyle w:val="818"/>
+    </w:pPr>
+    <w:r/>
+    <w:r/>
+  </w:p>
+</w:hdr>
 </file>
 
 <file path=word/numbering.xml><?xml version="1.0" encoding="utf-8"?>
@@ -6898,9 +6996,8 @@
     <w:lsdException w:name="Bibliography" w:uiPriority="37"/>
     <w:lsdException w:name="TOC Heading" w:uiPriority="39" w:qFormat="1"/>
   </w:latentStyles>
-  <w:style w:type="table" w:styleId="48">
+  <w:style w:type="table" w:styleId="646">
     <w:name w:val="Table Grid"/>
-    <w:basedOn w:val="32"/>
     <w:uiPriority w:val="59"/>
     <w:pPr>
       <w:spacing w:after="0" w:line="240" w:lineRule="auto"/>
@@ -6923,9 +7020,8 @@
       </w:tblCellMar>
     </w:tblPr>
   </w:style>
-  <w:style w:type="table" w:styleId="49">
+  <w:style w:type="table" w:styleId="647">
     <w:name w:val="Table Grid Light"/>
-    <w:basedOn w:val="32"/>
     <w:uiPriority w:val="59"/>
     <w:pPr>
       <w:spacing w:after="0" w:line="240" w:lineRule="auto"/>
@@ -6948,9 +7044,8 @@
       </w:tblCellMar>
     </w:tblPr>
   </w:style>
-  <w:style w:type="table" w:styleId="50">
+  <w:style w:type="table" w:styleId="648">
     <w:name w:val="Plain Table 1"/>
-    <w:basedOn w:val="32"/>
     <w:uiPriority w:val="59"/>
     <w:pPr>
       <w:spacing w:after="0" w:line="240" w:lineRule="auto"/>
@@ -7015,9 +7110,8 @@
       </w:rPr>
     </w:tblStylePr>
   </w:style>
-  <w:style w:type="table" w:styleId="51">
+  <w:style w:type="table" w:styleId="649">
     <w:name w:val="Plain Table 2"/>
-    <w:basedOn w:val="32"/>
     <w:uiPriority w:val="59"/>
     <w:pPr>
       <w:spacing w:after="0" w:line="240" w:lineRule="auto"/>
@@ -7100,9 +7194,8 @@
       </w:rPr>
     </w:tblStylePr>
   </w:style>
-  <w:style w:type="table" w:styleId="52">
+  <w:style w:type="table" w:styleId="650">
     <w:name w:val="Plain Table 3"/>
-    <w:basedOn w:val="32"/>
     <w:uiPriority w:val="99"/>
     <w:pPr>
       <w:spacing w:after="0" w:line="240" w:lineRule="auto"/>
@@ -7177,9 +7270,8 @@
       </w:rPr>
     </w:tblStylePr>
   </w:style>
-  <w:style w:type="table" w:styleId="53">
+  <w:style w:type="table" w:styleId="651">
     <w:name w:val="Plain Table 4"/>
-    <w:basedOn w:val="32"/>
     <w:uiPriority w:val="99"/>
     <w:pPr>
       <w:spacing w:after="0" w:line="240" w:lineRule="auto"/>
@@ -7234,9 +7326,8 @@
       </w:rPr>
     </w:tblStylePr>
   </w:style>
-  <w:style w:type="table" w:styleId="54">
+  <w:style w:type="table" w:styleId="652">
     <w:name w:val="Plain Table 5"/>
-    <w:basedOn w:val="32"/>
     <w:uiPriority w:val="99"/>
     <w:pPr>
       <w:spacing w:after="0" w:line="240" w:lineRule="auto"/>
@@ -7322,9 +7413,8 @@
       </w:tcPr>
     </w:tblStylePr>
   </w:style>
-  <w:style w:type="table" w:styleId="55">
+  <w:style w:type="table" w:styleId="653">
     <w:name w:val="Grid Table 1 Light"/>
-    <w:basedOn w:val="32"/>
     <w:uiPriority w:val="99"/>
     <w:pPr>
       <w:spacing w:after="0" w:line="240" w:lineRule="auto"/>
@@ -7387,9 +7477,8 @@
       </w:rPr>
     </w:tblStylePr>
   </w:style>
-  <w:style w:type="table" w:styleId="56">
+  <w:style w:type="table" w:styleId="654">
     <w:name w:val="Grid Table 1 Light - Accent 1"/>
-    <w:basedOn w:val="32"/>
     <w:uiPriority w:val="99"/>
     <w:pPr>
       <w:spacing w:after="0" w:line="240" w:lineRule="auto"/>
@@ -7452,9 +7541,8 @@
       </w:rPr>
     </w:tblStylePr>
   </w:style>
-  <w:style w:type="table" w:styleId="57">
+  <w:style w:type="table" w:styleId="655">
     <w:name w:val="Grid Table 1 Light - Accent 2"/>
-    <w:basedOn w:val="32"/>
     <w:uiPriority w:val="99"/>
     <w:pPr>
       <w:spacing w:after="0" w:line="240" w:lineRule="auto"/>
@@ -7517,9 +7605,8 @@
       </w:rPr>
     </w:tblStylePr>
   </w:style>
-  <w:style w:type="table" w:styleId="58">
+  <w:style w:type="table" w:styleId="656">
     <w:name w:val="Grid Table 1 Light - Accent 3"/>
-    <w:basedOn w:val="32"/>
     <w:uiPriority w:val="99"/>
     <w:pPr>
       <w:spacing w:after="0" w:line="240" w:lineRule="auto"/>
@@ -7582,9 +7669,8 @@
       </w:rPr>
     </w:tblStylePr>
   </w:style>
-  <w:style w:type="table" w:styleId="59">
+  <w:style w:type="table" w:styleId="657">
     <w:name w:val="Grid Table 1 Light - Accent 4"/>
-    <w:basedOn w:val="32"/>
     <w:uiPriority w:val="99"/>
     <w:pPr>
       <w:spacing w:after="0" w:line="240" w:lineRule="auto"/>
@@ -7647,9 +7733,8 @@
       </w:rPr>
     </w:tblStylePr>
   </w:style>
-  <w:style w:type="table" w:styleId="60">
+  <w:style w:type="table" w:styleId="658">
     <w:name w:val="Grid Table 1 Light - Accent 5"/>
-    <w:basedOn w:val="32"/>
     <w:uiPriority w:val="99"/>
     <w:pPr>
       <w:spacing w:after="0" w:line="240" w:lineRule="auto"/>
@@ -7712,9 +7797,8 @@
       </w:rPr>
     </w:tblStylePr>
   </w:style>
-  <w:style w:type="table" w:styleId="61">
+  <w:style w:type="table" w:styleId="659">
     <w:name w:val="Grid Table 1 Light - Accent 6"/>
-    <w:basedOn w:val="32"/>
     <w:uiPriority w:val="99"/>
     <w:pPr>
       <w:spacing w:after="0" w:line="240" w:lineRule="auto"/>
@@ -7777,9 +7861,8 @@
       </w:rPr>
     </w:tblStylePr>
   </w:style>
-  <w:style w:type="table" w:styleId="62">
+  <w:style w:type="table" w:styleId="660">
     <w:name w:val="Grid Table 2"/>
-    <w:basedOn w:val="32"/>
     <w:uiPriority w:val="99"/>
     <w:pPr>
       <w:spacing w:after="0" w:line="240" w:lineRule="auto"/>
@@ -7857,9 +7940,8 @@
       </w:tcPr>
     </w:tblStylePr>
   </w:style>
-  <w:style w:type="table" w:styleId="63">
+  <w:style w:type="table" w:styleId="661">
     <w:name w:val="Grid Table 2 - Accent 1"/>
-    <w:basedOn w:val="32"/>
     <w:uiPriority w:val="99"/>
     <w:pPr>
       <w:spacing w:after="0" w:line="240" w:lineRule="auto"/>
@@ -7937,9 +8019,8 @@
       </w:tcPr>
     </w:tblStylePr>
   </w:style>
-  <w:style w:type="table" w:styleId="64">
+  <w:style w:type="table" w:styleId="662">
     <w:name w:val="Grid Table 2 - Accent 2"/>
-    <w:basedOn w:val="32"/>
     <w:uiPriority w:val="99"/>
     <w:pPr>
       <w:spacing w:after="0" w:line="240" w:lineRule="auto"/>
@@ -8017,9 +8098,8 @@
       </w:tcPr>
     </w:tblStylePr>
   </w:style>
-  <w:style w:type="table" w:styleId="65">
+  <w:style w:type="table" w:styleId="663">
     <w:name w:val="Grid Table 2 - Accent 3"/>
-    <w:basedOn w:val="32"/>
     <w:uiPriority w:val="99"/>
     <w:pPr>
       <w:spacing w:after="0" w:line="240" w:lineRule="auto"/>
@@ -8097,9 +8177,8 @@
       </w:tcPr>
     </w:tblStylePr>
   </w:style>
-  <w:style w:type="table" w:styleId="66">
+  <w:style w:type="table" w:styleId="664">
     <w:name w:val="Grid Table 2 - Accent 4"/>
-    <w:basedOn w:val="32"/>
     <w:uiPriority w:val="99"/>
     <w:pPr>
       <w:spacing w:after="0" w:line="240" w:lineRule="auto"/>
@@ -8177,9 +8256,8 @@
       </w:tcPr>
     </w:tblStylePr>
   </w:style>
-  <w:style w:type="table" w:styleId="67">
+  <w:style w:type="table" w:styleId="665">
     <w:name w:val="Grid Table 2 - Accent 5"/>
-    <w:basedOn w:val="32"/>
     <w:uiPriority w:val="99"/>
     <w:pPr>
       <w:spacing w:after="0" w:line="240" w:lineRule="auto"/>
@@ -8257,9 +8335,8 @@
       </w:tcPr>
     </w:tblStylePr>
   </w:style>
-  <w:style w:type="table" w:styleId="68">
+  <w:style w:type="table" w:styleId="666">
     <w:name w:val="Grid Table 2 - Accent 6"/>
-    <w:basedOn w:val="32"/>
     <w:uiPriority w:val="99"/>
     <w:pPr>
       <w:spacing w:after="0" w:line="240" w:lineRule="auto"/>
@@ -8337,9 +8414,8 @@
       </w:tcPr>
     </w:tblStylePr>
   </w:style>
-  <w:style w:type="table" w:styleId="69">
+  <w:style w:type="table" w:styleId="667">
     <w:name w:val="Grid Table 3"/>
-    <w:basedOn w:val="32"/>
     <w:uiPriority w:val="99"/>
     <w:pPr>
       <w:spacing w:after="0" w:line="240" w:lineRule="auto"/>
@@ -8383,7 +8459,7 @@
         <w:jc w:val="right"/>
       </w:pPr>
       <w:tcPr>
-        <w:shd w:color="ffffff"/>
+        <w:shd w:val="clear" w:color="ffffff"/>
         <w:tcBorders>
           <w:top w:val="none" w:color="000000" w:sz="4" w:space="0"/>
           <w:left w:val="none" w:color="000000" w:sz="4" w:space="0"/>
@@ -8413,7 +8489,7 @@
         <w:color w:val="404040"/>
       </w:rPr>
       <w:tcPr>
-        <w:shd w:color="ffffff"/>
+        <w:shd w:val="clear" w:color="ffffff"/>
         <w:tcBorders>
           <w:top w:val="none" w:color="000000" w:sz="4" w:space="0"/>
           <w:left w:val="none" w:color="000000" w:sz="4" w:space="0"/>
@@ -8438,9 +8514,8 @@
       </w:tcPr>
     </w:tblStylePr>
   </w:style>
-  <w:style w:type="table" w:styleId="70">
+  <w:style w:type="table" w:styleId="668">
     <w:name w:val="Grid Table 3 - Accent 1"/>
-    <w:basedOn w:val="32"/>
     <w:uiPriority w:val="99"/>
     <w:pPr>
       <w:spacing w:after="0" w:line="240" w:lineRule="auto"/>
@@ -8484,7 +8559,7 @@
         <w:jc w:val="right"/>
       </w:pPr>
       <w:tcPr>
-        <w:shd w:color="ffffff"/>
+        <w:shd w:val="clear" w:color="ffffff"/>
         <w:tcBorders>
           <w:top w:val="none" w:color="000000" w:sz="4" w:space="0"/>
           <w:left w:val="none" w:color="000000" w:sz="4" w:space="0"/>
@@ -8514,7 +8589,7 @@
         <w:color w:val="404040"/>
       </w:rPr>
       <w:tcPr>
-        <w:shd w:color="ffffff"/>
+        <w:shd w:val="clear" w:color="ffffff"/>
         <w:tcBorders>
           <w:top w:val="none" w:color="000000" w:sz="4" w:space="0"/>
           <w:left w:val="none" w:color="000000" w:sz="4" w:space="0"/>
@@ -8539,9 +8614,8 @@
       </w:tcPr>
     </w:tblStylePr>
   </w:style>
-  <w:style w:type="table" w:styleId="71">
+  <w:style w:type="table" w:styleId="669">
     <w:name w:val="Grid Table 3 - Accent 2"/>
-    <w:basedOn w:val="32"/>
     <w:uiPriority w:val="99"/>
     <w:pPr>
       <w:spacing w:after="0" w:line="240" w:lineRule="auto"/>
@@ -8585,7 +8659,7 @@
         <w:jc w:val="right"/>
       </w:pPr>
       <w:tcPr>
-        <w:shd w:color="ffffff"/>
+        <w:shd w:val="clear" w:color="ffffff"/>
         <w:tcBorders>
           <w:top w:val="none" w:color="000000" w:sz="4" w:space="0"/>
           <w:left w:val="none" w:color="000000" w:sz="4" w:space="0"/>
@@ -8615,7 +8689,7 @@
         <w:color w:val="404040"/>
       </w:rPr>
       <w:tcPr>
-        <w:shd w:color="ffffff"/>
+        <w:shd w:val="clear" w:color="ffffff"/>
         <w:tcBorders>
           <w:top w:val="none" w:color="000000" w:sz="4" w:space="0"/>
           <w:left w:val="none" w:color="000000" w:sz="4" w:space="0"/>
@@ -8640,9 +8714,8 @@
       </w:tcPr>
     </w:tblStylePr>
   </w:style>
-  <w:style w:type="table" w:styleId="72">
+  <w:style w:type="table" w:styleId="670">
     <w:name w:val="Grid Table 3 - Accent 3"/>
-    <w:basedOn w:val="32"/>
     <w:uiPriority w:val="99"/>
     <w:pPr>
       <w:spacing w:after="0" w:line="240" w:lineRule="auto"/>
@@ -8686,7 +8759,7 @@
         <w:jc w:val="right"/>
       </w:pPr>
       <w:tcPr>
-        <w:shd w:color="ffffff"/>
+        <w:shd w:val="clear" w:color="ffffff"/>
         <w:tcBorders>
           <w:top w:val="none" w:color="000000" w:sz="4" w:space="0"/>
           <w:left w:val="none" w:color="000000" w:sz="4" w:space="0"/>
@@ -8716,7 +8789,7 @@
         <w:color w:val="404040"/>
       </w:rPr>
       <w:tcPr>
-        <w:shd w:color="ffffff"/>
+        <w:shd w:val="clear" w:color="ffffff"/>
         <w:tcBorders>
           <w:top w:val="none" w:color="000000" w:sz="4" w:space="0"/>
           <w:left w:val="none" w:color="000000" w:sz="4" w:space="0"/>
@@ -8741,9 +8814,8 @@
       </w:tcPr>
     </w:tblStylePr>
   </w:style>
-  <w:style w:type="table" w:styleId="73">
+  <w:style w:type="table" w:styleId="671">
     <w:name w:val="Grid Table 3 - Accent 4"/>
-    <w:basedOn w:val="32"/>
     <w:uiPriority w:val="99"/>
     <w:pPr>
       <w:spacing w:after="0" w:line="240" w:lineRule="auto"/>
@@ -8787,7 +8859,7 @@
         <w:jc w:val="right"/>
       </w:pPr>
       <w:tcPr>
-        <w:shd w:color="ffffff"/>
+        <w:shd w:val="clear" w:color="ffffff"/>
         <w:tcBorders>
           <w:top w:val="none" w:color="000000" w:sz="4" w:space="0"/>
           <w:left w:val="none" w:color="000000" w:sz="4" w:space="0"/>
@@ -8817,7 +8889,7 @@
         <w:color w:val="404040"/>
       </w:rPr>
       <w:tcPr>
-        <w:shd w:color="ffffff"/>
+        <w:shd w:val="clear" w:color="ffffff"/>
         <w:tcBorders>
           <w:top w:val="none" w:color="000000" w:sz="4" w:space="0"/>
           <w:left w:val="none" w:color="000000" w:sz="4" w:space="0"/>
@@ -8842,9 +8914,8 @@
       </w:tcPr>
     </w:tblStylePr>
   </w:style>
-  <w:style w:type="table" w:styleId="74">
+  <w:style w:type="table" w:styleId="672">
     <w:name w:val="Grid Table 3 - Accent 5"/>
-    <w:basedOn w:val="32"/>
     <w:uiPriority w:val="99"/>
     <w:pPr>
       <w:spacing w:after="0" w:line="240" w:lineRule="auto"/>
@@ -8888,7 +8959,7 @@
         <w:jc w:val="right"/>
       </w:pPr>
       <w:tcPr>
-        <w:shd w:color="ffffff"/>
+        <w:shd w:val="clear" w:color="ffffff"/>
         <w:tcBorders>
           <w:top w:val="none" w:color="000000" w:sz="4" w:space="0"/>
           <w:left w:val="none" w:color="000000" w:sz="4" w:space="0"/>
@@ -8918,7 +8989,7 @@
         <w:color w:val="404040"/>
       </w:rPr>
       <w:tcPr>
-        <w:shd w:color="ffffff"/>
+        <w:shd w:val="clear" w:color="ffffff"/>
         <w:tcBorders>
           <w:top w:val="none" w:color="000000" w:sz="4" w:space="0"/>
           <w:left w:val="none" w:color="000000" w:sz="4" w:space="0"/>
@@ -8943,9 +9014,8 @@
       </w:tcPr>
     </w:tblStylePr>
   </w:style>
-  <w:style w:type="table" w:styleId="75">
+  <w:style w:type="table" w:styleId="673">
     <w:name w:val="Grid Table 3 - Accent 6"/>
-    <w:basedOn w:val="32"/>
     <w:uiPriority w:val="99"/>
     <w:pPr>
       <w:spacing w:after="0" w:line="240" w:lineRule="auto"/>
@@ -8989,7 +9059,7 @@
         <w:jc w:val="right"/>
       </w:pPr>
       <w:tcPr>
-        <w:shd w:color="ffffff"/>
+        <w:shd w:val="clear" w:color="ffffff"/>
         <w:tcBorders>
           <w:top w:val="none" w:color="000000" w:sz="4" w:space="0"/>
           <w:left w:val="none" w:color="000000" w:sz="4" w:space="0"/>
@@ -9019,7 +9089,7 @@
         <w:color w:val="404040"/>
       </w:rPr>
       <w:tcPr>
-        <w:shd w:color="ffffff"/>
+        <w:shd w:val="clear" w:color="ffffff"/>
         <w:tcBorders>
           <w:top w:val="none" w:color="000000" w:sz="4" w:space="0"/>
           <w:left w:val="none" w:color="000000" w:sz="4" w:space="0"/>
@@ -9044,9 +9114,8 @@
       </w:tcPr>
     </w:tblStylePr>
   </w:style>
-  <w:style w:type="table" w:styleId="76">
+  <w:style w:type="table" w:styleId="674">
     <w:name w:val="Grid Table 4"/>
-    <w:basedOn w:val="32"/>
     <w:uiPriority w:val="59"/>
     <w:pPr>
       <w:spacing w:after="0" w:line="240" w:lineRule="auto"/>
@@ -9125,9 +9194,8 @@
       </w:tcPr>
     </w:tblStylePr>
   </w:style>
-  <w:style w:type="table" w:styleId="77">
+  <w:style w:type="table" w:styleId="675">
     <w:name w:val="Grid Table 4 - Accent 1"/>
-    <w:basedOn w:val="32"/>
     <w:uiPriority w:val="59"/>
     <w:pPr>
       <w:spacing w:after="0" w:line="240" w:lineRule="auto"/>
@@ -9206,9 +9274,8 @@
       </w:tcPr>
     </w:tblStylePr>
   </w:style>
-  <w:style w:type="table" w:styleId="78">
+  <w:style w:type="table" w:styleId="676">
     <w:name w:val="Grid Table 4 - Accent 2"/>
-    <w:basedOn w:val="32"/>
     <w:uiPriority w:val="59"/>
     <w:pPr>
       <w:spacing w:after="0" w:line="240" w:lineRule="auto"/>
@@ -9287,9 +9354,8 @@
       </w:tcPr>
     </w:tblStylePr>
   </w:style>
-  <w:style w:type="table" w:styleId="79">
+  <w:style w:type="table" w:styleId="677">
     <w:name w:val="Grid Table 4 - Accent 3"/>
-    <w:basedOn w:val="32"/>
     <w:uiPriority w:val="59"/>
     <w:pPr>
       <w:spacing w:after="0" w:line="240" w:lineRule="auto"/>
@@ -9368,9 +9434,8 @@
       </w:tcPr>
     </w:tblStylePr>
   </w:style>
-  <w:style w:type="table" w:styleId="80">
+  <w:style w:type="table" w:styleId="678">
     <w:name w:val="Grid Table 4 - Accent 4"/>
-    <w:basedOn w:val="32"/>
     <w:uiPriority w:val="59"/>
     <w:pPr>
       <w:spacing w:after="0" w:line="240" w:lineRule="auto"/>
@@ -9449,9 +9514,8 @@
       </w:tcPr>
     </w:tblStylePr>
   </w:style>
-  <w:style w:type="table" w:styleId="81">
+  <w:style w:type="table" w:styleId="679">
     <w:name w:val="Grid Table 4 - Accent 5"/>
-    <w:basedOn w:val="32"/>
     <w:uiPriority w:val="59"/>
     <w:pPr>
       <w:spacing w:after="0" w:line="240" w:lineRule="auto"/>
@@ -9530,9 +9594,8 @@
       </w:tcPr>
     </w:tblStylePr>
   </w:style>
-  <w:style w:type="table" w:styleId="82">
+  <w:style w:type="table" w:styleId="680">
     <w:name w:val="Grid Table 4 - Accent 6"/>
-    <w:basedOn w:val="32"/>
     <w:uiPriority w:val="59"/>
     <w:pPr>
       <w:spacing w:after="0" w:line="240" w:lineRule="auto"/>
@@ -9611,9 +9674,8 @@
       </w:tcPr>
     </w:tblStylePr>
   </w:style>
-  <w:style w:type="table" w:styleId="83">
+  <w:style w:type="table" w:styleId="681">
     <w:name w:val="Grid Table 5 Dark"/>
-    <w:basedOn w:val="32"/>
     <w:uiPriority w:val="99"/>
     <w:pPr>
       <w:spacing w:after="0" w:line="240" w:lineRule="auto"/>
@@ -9690,9 +9752,8 @@
       </w:tcPr>
     </w:tblStylePr>
   </w:style>
-  <w:style w:type="table" w:styleId="84">
+  <w:style w:type="table" w:styleId="682">
     <w:name w:val="Grid Table 5 Dark- Accent 1"/>
-    <w:basedOn w:val="32"/>
     <w:uiPriority w:val="99"/>
     <w:pPr>
       <w:spacing w:after="0" w:line="240" w:lineRule="auto"/>
@@ -9769,9 +9830,8 @@
       </w:tcPr>
     </w:tblStylePr>
   </w:style>
-  <w:style w:type="table" w:styleId="85">
+  <w:style w:type="table" w:styleId="683">
     <w:name w:val="Grid Table 5 Dark - Accent 2"/>
-    <w:basedOn w:val="32"/>
     <w:uiPriority w:val="99"/>
     <w:pPr>
       <w:spacing w:after="0" w:line="240" w:lineRule="auto"/>
@@ -9848,9 +9908,8 @@
       </w:tcPr>
     </w:tblStylePr>
   </w:style>
-  <w:style w:type="table" w:styleId="86">
+  <w:style w:type="table" w:styleId="684">
     <w:name w:val="Grid Table 5 Dark - Accent 3"/>
-    <w:basedOn w:val="32"/>
     <w:uiPriority w:val="99"/>
     <w:pPr>
       <w:spacing w:after="0" w:line="240" w:lineRule="auto"/>
@@ -9927,9 +9986,8 @@
       </w:tcPr>
     </w:tblStylePr>
   </w:style>
-  <w:style w:type="table" w:styleId="87">
+  <w:style w:type="table" w:styleId="685">
     <w:name w:val="Grid Table 5 Dark- Accent 4"/>
-    <w:basedOn w:val="32"/>
     <w:uiPriority w:val="99"/>
     <w:pPr>
       <w:spacing w:after="0" w:line="240" w:lineRule="auto"/>
@@ -10006,9 +10064,8 @@
       </w:tcPr>
     </w:tblStylePr>
   </w:style>
-  <w:style w:type="table" w:styleId="88">
+  <w:style w:type="table" w:styleId="686">
     <w:name w:val="Grid Table 5 Dark - Accent 5"/>
-    <w:basedOn w:val="32"/>
     <w:uiPriority w:val="99"/>
     <w:pPr>
       <w:spacing w:after="0" w:line="240" w:lineRule="auto"/>
@@ -10085,9 +10142,8 @@
       </w:tcPr>
     </w:tblStylePr>
   </w:style>
-  <w:style w:type="table" w:styleId="89">
+  <w:style w:type="table" w:styleId="687">
     <w:name w:val="Grid Table 5 Dark - Accent 6"/>
-    <w:basedOn w:val="32"/>
     <w:uiPriority w:val="99"/>
     <w:pPr>
       <w:spacing w:after="0" w:line="240" w:lineRule="auto"/>
@@ -10164,9 +10220,8 @@
       </w:tcPr>
     </w:tblStylePr>
   </w:style>
-  <w:style w:type="table" w:styleId="90">
+  <w:style w:type="table" w:styleId="688">
     <w:name w:val="Grid Table 6 Colorful"/>
-    <w:basedOn w:val="32"/>
     <w:uiPriority w:val="99"/>
     <w:pPr>
       <w:spacing w:after="0" w:line="240" w:lineRule="auto"/>
@@ -10243,9 +10298,8 @@
       </w:rPr>
     </w:tblStylePr>
   </w:style>
-  <w:style w:type="table" w:styleId="91">
+  <w:style w:type="table" w:styleId="689">
     <w:name w:val="Grid Table 6 Colorful - Accent 1"/>
-    <w:basedOn w:val="32"/>
     <w:uiPriority w:val="99"/>
     <w:pPr>
       <w:spacing w:after="0" w:line="240" w:lineRule="auto"/>
@@ -10322,9 +10376,8 @@
       </w:rPr>
     </w:tblStylePr>
   </w:style>
-  <w:style w:type="table" w:styleId="92">
+  <w:style w:type="table" w:styleId="690">
     <w:name w:val="Grid Table 6 Colorful - Accent 2"/>
-    <w:basedOn w:val="32"/>
     <w:uiPriority w:val="99"/>
     <w:pPr>
       <w:spacing w:after="0" w:line="240" w:lineRule="auto"/>
@@ -10401,9 +10454,8 @@
       </w:rPr>
     </w:tblStylePr>
   </w:style>
-  <w:style w:type="table" w:styleId="93">
+  <w:style w:type="table" w:styleId="691">
     <w:name w:val="Grid Table 6 Colorful - Accent 3"/>
-    <w:basedOn w:val="32"/>
     <w:uiPriority w:val="99"/>
     <w:pPr>
       <w:spacing w:after="0" w:line="240" w:lineRule="auto"/>
@@ -10480,9 +10532,8 @@
       </w:rPr>
     </w:tblStylePr>
   </w:style>
-  <w:style w:type="table" w:styleId="94">
+  <w:style w:type="table" w:styleId="692">
     <w:name w:val="Grid Table 6 Colorful - Accent 4"/>
-    <w:basedOn w:val="32"/>
     <w:uiPriority w:val="99"/>
     <w:pPr>
       <w:spacing w:after="0" w:line="240" w:lineRule="auto"/>
@@ -10559,9 +10610,8 @@
       </w:rPr>
     </w:tblStylePr>
   </w:style>
-  <w:style w:type="table" w:styleId="95">
+  <w:style w:type="table" w:styleId="693">
     <w:name w:val="Grid Table 6 Colorful - Accent 5"/>
-    <w:basedOn w:val="32"/>
     <w:uiPriority w:val="99"/>
     <w:pPr>
       <w:spacing w:after="0" w:line="240" w:lineRule="auto"/>
@@ -10638,9 +10688,8 @@
       </w:rPr>
     </w:tblStylePr>
   </w:style>
-  <w:style w:type="table" w:styleId="96">
+  <w:style w:type="table" w:styleId="694">
     <w:name w:val="Grid Table 6 Colorful - Accent 6"/>
-    <w:basedOn w:val="32"/>
     <w:uiPriority w:val="99"/>
     <w:pPr>
       <w:spacing w:after="0" w:line="240" w:lineRule="auto"/>
@@ -10717,9 +10766,8 @@
       </w:rPr>
     </w:tblStylePr>
   </w:style>
-  <w:style w:type="table" w:styleId="97">
+  <w:style w:type="table" w:styleId="695">
     <w:name w:val="Grid Table 7 Colorful"/>
-    <w:basedOn w:val="32"/>
     <w:uiPriority w:val="99"/>
     <w:pPr>
       <w:spacing w:after="0" w:line="240" w:lineRule="auto"/>
@@ -10768,11 +10816,11 @@
         <w:jc w:val="right"/>
       </w:pPr>
       <w:tcPr>
-        <w:shd w:color="ffffff"/>
-        <w:tcBorders>
-          <w:top w:val="none"/>
-          <w:left w:val="none"/>
-          <w:bottom w:val="none"/>
+        <w:shd w:val="clear" w:color="ffffff"/>
+        <w:tcBorders>
+          <w:top w:val="none" w:color="000000" w:sz="4" w:space="0"/>
+          <w:left w:val="none" w:color="000000" w:sz="4" w:space="0"/>
+          <w:bottom w:val="none" w:color="000000" w:sz="4" w:space="0"/>
           <w:right w:val="single" w:color="000000" w:themeColor="text1" w:themeTint="80" w:sz="4" w:space="0"/>
         </w:tcBorders>
       </w:tcPr>
@@ -10787,10 +10835,10 @@
       <w:tcPr>
         <w:shd w:val="clear" w:color="ffffff" w:themeColor="light1" w:fill="ffffff" w:themeFill="light1"/>
         <w:tcBorders>
-          <w:top w:val="none"/>
-          <w:left w:val="none"/>
+          <w:top w:val="none" w:color="000000" w:sz="4" w:space="0"/>
+          <w:left w:val="none" w:color="000000" w:sz="4" w:space="0"/>
           <w:bottom w:val="single" w:color="000000" w:themeColor="text1" w:themeTint="80" w:sz="4" w:space="0"/>
-          <w:right w:val="none"/>
+          <w:right w:val="none" w:color="000000" w:sz="4" w:space="0"/>
         </w:tcBorders>
       </w:tcPr>
     </w:tblStylePr>
@@ -10802,12 +10850,12 @@
         <w:sz w:val="22"/>
       </w:rPr>
       <w:tcPr>
-        <w:shd w:color="ffffff"/>
-        <w:tcBorders>
-          <w:top w:val="none"/>
+        <w:shd w:val="clear" w:color="ffffff"/>
+        <w:tcBorders>
+          <w:top w:val="none" w:color="000000" w:sz="4" w:space="0"/>
           <w:left w:val="single" w:color="000000" w:themeColor="text1" w:themeTint="80" w:sz="4" w:space="0"/>
-          <w:bottom w:val="none"/>
-          <w:right w:val="none"/>
+          <w:bottom w:val="none" w:color="000000" w:sz="4" w:space="0"/>
+          <w:right w:val="none" w:color="000000" w:sz="4" w:space="0"/>
         </w:tcBorders>
       </w:tcPr>
     </w:tblStylePr>
@@ -10822,16 +10870,15 @@
         <w:shd w:val="clear" w:color="ffffff" w:themeColor="light1" w:fill="ffffff" w:themeFill="light1"/>
         <w:tcBorders>
           <w:top w:val="single" w:color="000000" w:themeColor="text1" w:themeTint="80" w:sz="4" w:space="0"/>
-          <w:left w:val="none"/>
-          <w:bottom w:val="none"/>
-          <w:right w:val="none"/>
-        </w:tcBorders>
-      </w:tcPr>
-    </w:tblStylePr>
-  </w:style>
-  <w:style w:type="table" w:styleId="98">
+          <w:left w:val="none" w:color="000000" w:sz="4" w:space="0"/>
+          <w:bottom w:val="none" w:color="000000" w:sz="4" w:space="0"/>
+          <w:right w:val="none" w:color="000000" w:sz="4" w:space="0"/>
+        </w:tcBorders>
+      </w:tcPr>
+    </w:tblStylePr>
+  </w:style>
+  <w:style w:type="table" w:styleId="696">
     <w:name w:val="Grid Table 7 Colorful - Accent 1"/>
-    <w:basedOn w:val="32"/>
     <w:uiPriority w:val="99"/>
     <w:pPr>
       <w:spacing w:after="0" w:line="240" w:lineRule="auto"/>
@@ -10880,11 +10927,11 @@
         <w:jc w:val="right"/>
       </w:pPr>
       <w:tcPr>
-        <w:shd w:color="ffffff"/>
-        <w:tcBorders>
-          <w:top w:val="none"/>
-          <w:left w:val="none"/>
-          <w:bottom w:val="none"/>
+        <w:shd w:val="clear" w:color="ffffff"/>
+        <w:tcBorders>
+          <w:top w:val="none" w:color="000000" w:sz="4" w:space="0"/>
+          <w:left w:val="none" w:color="000000" w:sz="4" w:space="0"/>
+          <w:bottom w:val="none" w:color="000000" w:sz="4" w:space="0"/>
           <w:right w:val="single" w:color="000000" w:themeColor="accent1" w:themeTint="80" w:sz="4" w:space="0"/>
         </w:tcBorders>
       </w:tcPr>
@@ -10899,10 +10946,10 @@
       <w:tcPr>
         <w:shd w:val="clear" w:color="ffffff" w:themeColor="light1" w:fill="ffffff" w:themeFill="light1"/>
         <w:tcBorders>
-          <w:top w:val="none"/>
-          <w:left w:val="none"/>
+          <w:top w:val="none" w:color="000000" w:sz="4" w:space="0"/>
+          <w:left w:val="none" w:color="000000" w:sz="4" w:space="0"/>
           <w:bottom w:val="single" w:color="000000" w:themeColor="accent1" w:themeTint="80" w:sz="4" w:space="0"/>
-          <w:right w:val="none"/>
+          <w:right w:val="none" w:color="000000" w:sz="4" w:space="0"/>
         </w:tcBorders>
       </w:tcPr>
     </w:tblStylePr>
@@ -10914,12 +10961,12 @@
         <w:sz w:val="22"/>
       </w:rPr>
       <w:tcPr>
-        <w:shd w:color="ffffff"/>
-        <w:tcBorders>
-          <w:top w:val="none"/>
+        <w:shd w:val="clear" w:color="ffffff"/>
+        <w:tcBorders>
+          <w:top w:val="none" w:color="000000" w:sz="4" w:space="0"/>
           <w:left w:val="single" w:color="000000" w:themeColor="accent1" w:themeTint="80" w:sz="4" w:space="0"/>
-          <w:bottom w:val="none"/>
-          <w:right w:val="none"/>
+          <w:bottom w:val="none" w:color="000000" w:sz="4" w:space="0"/>
+          <w:right w:val="none" w:color="000000" w:sz="4" w:space="0"/>
         </w:tcBorders>
       </w:tcPr>
     </w:tblStylePr>
@@ -10934,16 +10981,15 @@
         <w:shd w:val="clear" w:color="ffffff" w:themeColor="light1" w:fill="ffffff" w:themeFill="light1"/>
         <w:tcBorders>
           <w:top w:val="single" w:color="000000" w:themeColor="accent1" w:themeTint="80" w:sz="4" w:space="0"/>
-          <w:left w:val="none"/>
-          <w:bottom w:val="none"/>
-          <w:right w:val="none"/>
-        </w:tcBorders>
-      </w:tcPr>
-    </w:tblStylePr>
-  </w:style>
-  <w:style w:type="table" w:styleId="99">
+          <w:left w:val="none" w:color="000000" w:sz="4" w:space="0"/>
+          <w:bottom w:val="none" w:color="000000" w:sz="4" w:space="0"/>
+          <w:right w:val="none" w:color="000000" w:sz="4" w:space="0"/>
+        </w:tcBorders>
+      </w:tcPr>
+    </w:tblStylePr>
+  </w:style>
+  <w:style w:type="table" w:styleId="697">
     <w:name w:val="Grid Table 7 Colorful - Accent 2"/>
-    <w:basedOn w:val="32"/>
     <w:uiPriority w:val="99"/>
     <w:pPr>
       <w:spacing w:after="0" w:line="240" w:lineRule="auto"/>
@@ -10992,11 +11038,11 @@
         <w:jc w:val="right"/>
       </w:pPr>
       <w:tcPr>
-        <w:shd w:color="ffffff"/>
-        <w:tcBorders>
-          <w:top w:val="none"/>
-          <w:left w:val="none"/>
-          <w:bottom w:val="none"/>
+        <w:shd w:val="clear" w:color="ffffff"/>
+        <w:tcBorders>
+          <w:top w:val="none" w:color="000000" w:sz="4" w:space="0"/>
+          <w:left w:val="none" w:color="000000" w:sz="4" w:space="0"/>
+          <w:bottom w:val="none" w:color="000000" w:sz="4" w:space="0"/>
           <w:right w:val="single" w:color="000000" w:themeColor="accent2" w:themeTint="97" w:sz="4" w:space="0"/>
         </w:tcBorders>
       </w:tcPr>
@@ -11011,10 +11057,10 @@
       <w:tcPr>
         <w:shd w:val="clear" w:color="ffffff" w:themeColor="light1" w:fill="ffffff" w:themeFill="light1"/>
         <w:tcBorders>
-          <w:top w:val="none"/>
-          <w:left w:val="none"/>
+          <w:top w:val="none" w:color="000000" w:sz="4" w:space="0"/>
+          <w:left w:val="none" w:color="000000" w:sz="4" w:space="0"/>
           <w:bottom w:val="single" w:color="000000" w:themeColor="accent2" w:themeTint="97" w:sz="4" w:space="0"/>
-          <w:right w:val="none"/>
+          <w:right w:val="none" w:color="000000" w:sz="4" w:space="0"/>
         </w:tcBorders>
       </w:tcPr>
     </w:tblStylePr>
@@ -11026,12 +11072,12 @@
         <w:sz w:val="22"/>
       </w:rPr>
       <w:tcPr>
-        <w:shd w:color="ffffff"/>
-        <w:tcBorders>
-          <w:top w:val="none"/>
+        <w:shd w:val="clear" w:color="ffffff"/>
+        <w:tcBorders>
+          <w:top w:val="none" w:color="000000" w:sz="4" w:space="0"/>
           <w:left w:val="single" w:color="000000" w:themeColor="accent2" w:themeTint="97" w:sz="4" w:space="0"/>
-          <w:bottom w:val="none"/>
-          <w:right w:val="none"/>
+          <w:bottom w:val="none" w:color="000000" w:sz="4" w:space="0"/>
+          <w:right w:val="none" w:color="000000" w:sz="4" w:space="0"/>
         </w:tcBorders>
       </w:tcPr>
     </w:tblStylePr>
@@ -11046,16 +11092,15 @@
         <w:shd w:val="clear" w:color="ffffff" w:themeColor="light1" w:fill="ffffff" w:themeFill="light1"/>
         <w:tcBorders>
           <w:top w:val="single" w:color="000000" w:themeColor="accent2" w:themeTint="97" w:sz="4" w:space="0"/>
-          <w:left w:val="none"/>
-          <w:bottom w:val="none"/>
-          <w:right w:val="none"/>
-        </w:tcBorders>
-      </w:tcPr>
-    </w:tblStylePr>
-  </w:style>
-  <w:style w:type="table" w:styleId="100">
+          <w:left w:val="none" w:color="000000" w:sz="4" w:space="0"/>
+          <w:bottom w:val="none" w:color="000000" w:sz="4" w:space="0"/>
+          <w:right w:val="none" w:color="000000" w:sz="4" w:space="0"/>
+        </w:tcBorders>
+      </w:tcPr>
+    </w:tblStylePr>
+  </w:style>
+  <w:style w:type="table" w:styleId="698">
     <w:name w:val="Grid Table 7 Colorful - Accent 3"/>
-    <w:basedOn w:val="32"/>
     <w:uiPriority w:val="99"/>
     <w:pPr>
       <w:spacing w:after="0" w:line="240" w:lineRule="auto"/>
@@ -11104,11 +11149,11 @@
         <w:jc w:val="right"/>
       </w:pPr>
       <w:tcPr>
-        <w:shd w:color="ffffff"/>
-        <w:tcBorders>
-          <w:top w:val="none"/>
-          <w:left w:val="none"/>
-          <w:bottom w:val="none"/>
+        <w:shd w:val="clear" w:color="ffffff"/>
+        <w:tcBorders>
+          <w:top w:val="none" w:color="000000" w:sz="4" w:space="0"/>
+          <w:left w:val="none" w:color="000000" w:sz="4" w:space="0"/>
+          <w:bottom w:val="none" w:color="000000" w:sz="4" w:space="0"/>
           <w:right w:val="single" w:color="000000" w:themeColor="accent3" w:themeTint="FE" w:sz="4" w:space="0"/>
         </w:tcBorders>
       </w:tcPr>
@@ -11123,10 +11168,10 @@
       <w:tcPr>
         <w:shd w:val="clear" w:color="ffffff" w:themeColor="light1" w:fill="ffffff" w:themeFill="light1"/>
         <w:tcBorders>
-          <w:top w:val="none"/>
-          <w:left w:val="none"/>
+          <w:top w:val="none" w:color="000000" w:sz="4" w:space="0"/>
+          <w:left w:val="none" w:color="000000" w:sz="4" w:space="0"/>
           <w:bottom w:val="single" w:color="000000" w:themeColor="accent3" w:themeTint="FE" w:sz="4" w:space="0"/>
-          <w:right w:val="none"/>
+          <w:right w:val="none" w:color="000000" w:sz="4" w:space="0"/>
         </w:tcBorders>
       </w:tcPr>
     </w:tblStylePr>
@@ -11138,12 +11183,12 @@
         <w:sz w:val="22"/>
       </w:rPr>
       <w:tcPr>
-        <w:shd w:color="ffffff"/>
-        <w:tcBorders>
-          <w:top w:val="none"/>
+        <w:shd w:val="clear" w:color="ffffff"/>
+        <w:tcBorders>
+          <w:top w:val="none" w:color="000000" w:sz="4" w:space="0"/>
           <w:left w:val="single" w:color="000000" w:themeColor="accent3" w:themeTint="FE" w:sz="4" w:space="0"/>
-          <w:bottom w:val="none"/>
-          <w:right w:val="none"/>
+          <w:bottom w:val="none" w:color="000000" w:sz="4" w:space="0"/>
+          <w:right w:val="none" w:color="000000" w:sz="4" w:space="0"/>
         </w:tcBorders>
       </w:tcPr>
     </w:tblStylePr>
@@ -11158,16 +11203,15 @@
         <w:shd w:val="clear" w:color="ffffff" w:themeColor="light1" w:fill="ffffff" w:themeFill="light1"/>
         <w:tcBorders>
           <w:top w:val="single" w:color="000000" w:themeColor="accent3" w:themeTint="FE" w:sz="4" w:space="0"/>
-          <w:left w:val="none"/>
-          <w:bottom w:val="none"/>
-          <w:right w:val="none"/>
-        </w:tcBorders>
-      </w:tcPr>
-    </w:tblStylePr>
-  </w:style>
-  <w:style w:type="table" w:styleId="101">
+          <w:left w:val="none" w:color="000000" w:sz="4" w:space="0"/>
+          <w:bottom w:val="none" w:color="000000" w:sz="4" w:space="0"/>
+          <w:right w:val="none" w:color="000000" w:sz="4" w:space="0"/>
+        </w:tcBorders>
+      </w:tcPr>
+    </w:tblStylePr>
+  </w:style>
+  <w:style w:type="table" w:styleId="699">
     <w:name w:val="Grid Table 7 Colorful - Accent 4"/>
-    <w:basedOn w:val="32"/>
     <w:uiPriority w:val="99"/>
     <w:pPr>
       <w:spacing w:after="0" w:line="240" w:lineRule="auto"/>
@@ -11216,11 +11260,11 @@
         <w:jc w:val="right"/>
       </w:pPr>
       <w:tcPr>
-        <w:shd w:color="ffffff"/>
-        <w:tcBorders>
-          <w:top w:val="none"/>
-          <w:left w:val="none"/>
-          <w:bottom w:val="none"/>
+        <w:shd w:val="clear" w:color="ffffff"/>
+        <w:tcBorders>
+          <w:top w:val="none" w:color="000000" w:sz="4" w:space="0"/>
+          <w:left w:val="none" w:color="000000" w:sz="4" w:space="0"/>
+          <w:bottom w:val="none" w:color="000000" w:sz="4" w:space="0"/>
           <w:right w:val="single" w:color="000000" w:themeColor="accent4" w:themeTint="9A" w:sz="4" w:space="0"/>
         </w:tcBorders>
       </w:tcPr>
@@ -11235,10 +11279,10 @@
       <w:tcPr>
         <w:shd w:val="clear" w:color="ffffff" w:themeColor="light1" w:fill="ffffff" w:themeFill="light1"/>
         <w:tcBorders>
-          <w:top w:val="none"/>
-          <w:left w:val="none"/>
+          <w:top w:val="none" w:color="000000" w:sz="4" w:space="0"/>
+          <w:left w:val="none" w:color="000000" w:sz="4" w:space="0"/>
           <w:bottom w:val="single" w:color="000000" w:themeColor="accent4" w:themeTint="9A" w:sz="4" w:space="0"/>
-          <w:right w:val="none"/>
+          <w:right w:val="none" w:color="000000" w:sz="4" w:space="0"/>
         </w:tcBorders>
       </w:tcPr>
     </w:tblStylePr>
@@ -11250,12 +11294,12 @@
         <w:sz w:val="22"/>
       </w:rPr>
       <w:tcPr>
-        <w:shd w:color="ffffff"/>
-        <w:tcBorders>
-          <w:top w:val="none"/>
+        <w:shd w:val="clear" w:color="ffffff"/>
+        <w:tcBorders>
+          <w:top w:val="none" w:color="000000" w:sz="4" w:space="0"/>
           <w:left w:val="single" w:color="000000" w:themeColor="accent4" w:themeTint="9A" w:sz="4" w:space="0"/>
-          <w:bottom w:val="none"/>
-          <w:right w:val="none"/>
+          <w:bottom w:val="none" w:color="000000" w:sz="4" w:space="0"/>
+          <w:right w:val="none" w:color="000000" w:sz="4" w:space="0"/>
         </w:tcBorders>
       </w:tcPr>
     </w:tblStylePr>
@@ -11270,16 +11314,15 @@
         <w:shd w:val="clear" w:color="ffffff" w:themeColor="light1" w:fill="ffffff" w:themeFill="light1"/>
         <w:tcBorders>
           <w:top w:val="single" w:color="000000" w:themeColor="accent4" w:themeTint="9A" w:sz="4" w:space="0"/>
-          <w:left w:val="none"/>
-          <w:bottom w:val="none"/>
-          <w:right w:val="none"/>
-        </w:tcBorders>
-      </w:tcPr>
-    </w:tblStylePr>
-  </w:style>
-  <w:style w:type="table" w:styleId="102">
+          <w:left w:val="none" w:color="000000" w:sz="4" w:space="0"/>
+          <w:bottom w:val="none" w:color="000000" w:sz="4" w:space="0"/>
+          <w:right w:val="none" w:color="000000" w:sz="4" w:space="0"/>
+        </w:tcBorders>
+      </w:tcPr>
+    </w:tblStylePr>
+  </w:style>
+  <w:style w:type="table" w:styleId="700">
     <w:name w:val="Grid Table 7 Colorful - Accent 5"/>
-    <w:basedOn w:val="32"/>
     <w:uiPriority w:val="99"/>
     <w:pPr>
       <w:spacing w:after="0" w:line="240" w:lineRule="auto"/>
@@ -11328,11 +11371,11 @@
         <w:jc w:val="right"/>
       </w:pPr>
       <w:tcPr>
-        <w:shd w:color="ffffff"/>
-        <w:tcBorders>
-          <w:top w:val="none"/>
-          <w:left w:val="none"/>
-          <w:bottom w:val="none"/>
+        <w:shd w:val="clear" w:color="ffffff"/>
+        <w:tcBorders>
+          <w:top w:val="none" w:color="000000" w:sz="4" w:space="0"/>
+          <w:left w:val="none" w:color="000000" w:sz="4" w:space="0"/>
+          <w:bottom w:val="none" w:color="000000" w:sz="4" w:space="0"/>
           <w:right w:val="single" w:color="000000" w:themeColor="accent5" w:themeTint="90" w:sz="4" w:space="0"/>
         </w:tcBorders>
       </w:tcPr>
@@ -11347,10 +11390,10 @@
       <w:tcPr>
         <w:shd w:val="clear" w:color="ffffff" w:themeColor="light1" w:fill="ffffff" w:themeFill="light1"/>
         <w:tcBorders>
-          <w:top w:val="none"/>
-          <w:left w:val="none"/>
+          <w:top w:val="none" w:color="000000" w:sz="4" w:space="0"/>
+          <w:left w:val="none" w:color="000000" w:sz="4" w:space="0"/>
           <w:bottom w:val="single" w:color="000000" w:themeColor="accent5" w:themeTint="90" w:sz="4" w:space="0"/>
-          <w:right w:val="none"/>
+          <w:right w:val="none" w:color="000000" w:sz="4" w:space="0"/>
         </w:tcBorders>
       </w:tcPr>
     </w:tblStylePr>
@@ -11362,12 +11405,12 @@
         <w:sz w:val="22"/>
       </w:rPr>
       <w:tcPr>
-        <w:shd w:color="ffffff"/>
-        <w:tcBorders>
-          <w:top w:val="none"/>
+        <w:shd w:val="clear" w:color="ffffff"/>
+        <w:tcBorders>
+          <w:top w:val="none" w:color="000000" w:sz="4" w:space="0"/>
           <w:left w:val="single" w:color="000000" w:themeColor="accent5" w:themeTint="90" w:sz="4" w:space="0"/>
-          <w:bottom w:val="none"/>
-          <w:right w:val="none"/>
+          <w:bottom w:val="none" w:color="000000" w:sz="4" w:space="0"/>
+          <w:right w:val="none" w:color="000000" w:sz="4" w:space="0"/>
         </w:tcBorders>
       </w:tcPr>
     </w:tblStylePr>
@@ -11382,16 +11425,15 @@
         <w:shd w:val="clear" w:color="ffffff" w:themeColor="light1" w:fill="ffffff" w:themeFill="light1"/>
         <w:tcBorders>
           <w:top w:val="single" w:color="000000" w:themeColor="accent5" w:themeTint="90" w:sz="4" w:space="0"/>
-          <w:left w:val="none"/>
-          <w:bottom w:val="none"/>
-          <w:right w:val="none"/>
-        </w:tcBorders>
-      </w:tcPr>
-    </w:tblStylePr>
-  </w:style>
-  <w:style w:type="table" w:styleId="103">
+          <w:left w:val="none" w:color="000000" w:sz="4" w:space="0"/>
+          <w:bottom w:val="none" w:color="000000" w:sz="4" w:space="0"/>
+          <w:right w:val="none" w:color="000000" w:sz="4" w:space="0"/>
+        </w:tcBorders>
+      </w:tcPr>
+    </w:tblStylePr>
+  </w:style>
+  <w:style w:type="table" w:styleId="701">
     <w:name w:val="Grid Table 7 Colorful - Accent 6"/>
-    <w:basedOn w:val="32"/>
     <w:uiPriority w:val="99"/>
     <w:pPr>
       <w:spacing w:after="0" w:line="240" w:lineRule="auto"/>
@@ -11440,11 +11482,11 @@
         <w:jc w:val="right"/>
       </w:pPr>
       <w:tcPr>
-        <w:shd w:color="ffffff"/>
-        <w:tcBorders>
-          <w:top w:val="none"/>
-          <w:left w:val="none"/>
-          <w:bottom w:val="none"/>
+        <w:shd w:val="clear" w:color="ffffff"/>
+        <w:tcBorders>
+          <w:top w:val="none" w:color="000000" w:sz="4" w:space="0"/>
+          <w:left w:val="none" w:color="000000" w:sz="4" w:space="0"/>
+          <w:bottom w:val="none" w:color="000000" w:sz="4" w:space="0"/>
           <w:right w:val="single" w:color="000000" w:themeColor="accent6" w:themeTint="90" w:sz="4" w:space="0"/>
         </w:tcBorders>
       </w:tcPr>
@@ -11459,10 +11501,10 @@
       <w:tcPr>
         <w:shd w:val="clear" w:color="ffffff" w:themeColor="light1" w:fill="ffffff" w:themeFill="light1"/>
         <w:tcBorders>
-          <w:top w:val="none"/>
-          <w:left w:val="none"/>
+          <w:top w:val="none" w:color="000000" w:sz="4" w:space="0"/>
+          <w:left w:val="none" w:color="000000" w:sz="4" w:space="0"/>
           <w:bottom w:val="single" w:color="000000" w:themeColor="accent6" w:themeTint="90" w:sz="4" w:space="0"/>
-          <w:right w:val="none"/>
+          <w:right w:val="none" w:color="000000" w:sz="4" w:space="0"/>
         </w:tcBorders>
       </w:tcPr>
     </w:tblStylePr>
@@ -11474,12 +11516,12 @@
         <w:sz w:val="22"/>
       </w:rPr>
       <w:tcPr>
-        <w:shd w:color="ffffff"/>
-        <w:tcBorders>
-          <w:top w:val="none"/>
+        <w:shd w:val="clear" w:color="ffffff"/>
+        <w:tcBorders>
+          <w:top w:val="none" w:color="000000" w:sz="4" w:space="0"/>
           <w:left w:val="single" w:color="000000" w:themeColor="accent6" w:themeTint="90" w:sz="4" w:space="0"/>
-          <w:bottom w:val="none"/>
-          <w:right w:val="none"/>
+          <w:bottom w:val="none" w:color="000000" w:sz="4" w:space="0"/>
+          <w:right w:val="none" w:color="000000" w:sz="4" w:space="0"/>
         </w:tcBorders>
       </w:tcPr>
     </w:tblStylePr>
@@ -11494,16 +11536,15 @@
         <w:shd w:val="clear" w:color="ffffff" w:themeColor="light1" w:fill="ffffff" w:themeFill="light1"/>
         <w:tcBorders>
           <w:top w:val="single" w:color="000000" w:themeColor="accent6" w:themeTint="90" w:sz="4" w:space="0"/>
-          <w:left w:val="none"/>
-          <w:bottom w:val="none"/>
-          <w:right w:val="none"/>
-        </w:tcBorders>
-      </w:tcPr>
-    </w:tblStylePr>
-  </w:style>
-  <w:style w:type="table" w:styleId="104">
+          <w:left w:val="none" w:color="000000" w:sz="4" w:space="0"/>
+          <w:bottom w:val="none" w:color="000000" w:sz="4" w:space="0"/>
+          <w:right w:val="none" w:color="000000" w:sz="4" w:space="0"/>
+        </w:tcBorders>
+      </w:tcPr>
+    </w:tblStylePr>
+  </w:style>
+  <w:style w:type="table" w:styleId="702">
     <w:name w:val="List Table 1 Light"/>
-    <w:basedOn w:val="32"/>
     <w:uiPriority w:val="99"/>
     <w:pPr>
       <w:spacing w:after="0" w:line="240" w:lineRule="auto"/>
@@ -11564,9 +11605,8 @@
       </w:tcPr>
     </w:tblStylePr>
   </w:style>
-  <w:style w:type="table" w:styleId="105">
+  <w:style w:type="table" w:styleId="703">
     <w:name w:val="List Table 1 Light - Accent 1"/>
-    <w:basedOn w:val="32"/>
     <w:uiPriority w:val="99"/>
     <w:pPr>
       <w:spacing w:after="0" w:line="240" w:lineRule="auto"/>
@@ -11627,9 +11667,8 @@
       </w:tcPr>
     </w:tblStylePr>
   </w:style>
-  <w:style w:type="table" w:styleId="106">
+  <w:style w:type="table" w:styleId="704">
     <w:name w:val="List Table 1 Light - Accent 2"/>
-    <w:basedOn w:val="32"/>
     <w:uiPriority w:val="99"/>
     <w:pPr>
       <w:spacing w:after="0" w:line="240" w:lineRule="auto"/>
@@ -11690,9 +11729,8 @@
       </w:tcPr>
     </w:tblStylePr>
   </w:style>
-  <w:style w:type="table" w:styleId="107">
+  <w:style w:type="table" w:styleId="705">
     <w:name w:val="List Table 1 Light - Accent 3"/>
-    <w:basedOn w:val="32"/>
     <w:uiPriority w:val="99"/>
     <w:pPr>
       <w:spacing w:after="0" w:line="240" w:lineRule="auto"/>
@@ -11753,9 +11791,8 @@
       </w:tcPr>
     </w:tblStylePr>
   </w:style>
-  <w:style w:type="table" w:styleId="108">
+  <w:style w:type="table" w:styleId="706">
     <w:name w:val="List Table 1 Light - Accent 4"/>
-    <w:basedOn w:val="32"/>
     <w:uiPriority w:val="99"/>
     <w:pPr>
       <w:spacing w:after="0" w:line="240" w:lineRule="auto"/>
@@ -11816,9 +11853,8 @@
       </w:tcPr>
     </w:tblStylePr>
   </w:style>
-  <w:style w:type="table" w:styleId="109">
+  <w:style w:type="table" w:styleId="707">
     <w:name w:val="List Table 1 Light - Accent 5"/>
-    <w:basedOn w:val="32"/>
     <w:uiPriority w:val="99"/>
     <w:pPr>
       <w:spacing w:after="0" w:line="240" w:lineRule="auto"/>
@@ -11879,9 +11915,8 @@
       </w:tcPr>
     </w:tblStylePr>
   </w:style>
-  <w:style w:type="table" w:styleId="110">
+  <w:style w:type="table" w:styleId="708">
     <w:name w:val="List Table 1 Light - Accent 6"/>
-    <w:basedOn w:val="32"/>
     <w:uiPriority w:val="99"/>
     <w:pPr>
       <w:spacing w:after="0" w:line="240" w:lineRule="auto"/>
@@ -11942,9 +11977,8 @@
       </w:tcPr>
     </w:tblStylePr>
   </w:style>
-  <w:style w:type="table" w:styleId="111">
+  <w:style w:type="table" w:styleId="709">
     <w:name w:val="List Table 2"/>
-    <w:basedOn w:val="32"/>
     <w:uiPriority w:val="99"/>
     <w:pPr>
       <w:spacing w:after="0" w:line="240" w:lineRule="auto"/>
@@ -12028,9 +12062,8 @@
       </w:tcPr>
     </w:tblStylePr>
   </w:style>
-  <w:style w:type="table" w:styleId="112">
+  <w:style w:type="table" w:styleId="710">
     <w:name w:val="List Table 2 - Accent 1"/>
-    <w:basedOn w:val="32"/>
     <w:uiPriority w:val="99"/>
     <w:pPr>
       <w:spacing w:after="0" w:line="240" w:lineRule="auto"/>
@@ -12114,9 +12147,8 @@
       </w:tcPr>
     </w:tblStylePr>
   </w:style>
-  <w:style w:type="table" w:styleId="113">
+  <w:style w:type="table" w:styleId="711">
     <w:name w:val="List Table 2 - Accent 2"/>
-    <w:basedOn w:val="32"/>
     <w:uiPriority w:val="99"/>
     <w:pPr>
       <w:spacing w:after="0" w:line="240" w:lineRule="auto"/>
@@ -12200,9 +12232,8 @@
       </w:tcPr>
     </w:tblStylePr>
   </w:style>
-  <w:style w:type="table" w:styleId="114">
+  <w:style w:type="table" w:styleId="712">
     <w:name w:val="List Table 2 - Accent 3"/>
-    <w:basedOn w:val="32"/>
     <w:uiPriority w:val="99"/>
     <w:pPr>
       <w:spacing w:after="0" w:line="240" w:lineRule="auto"/>
@@ -12286,9 +12317,8 @@
       </w:tcPr>
     </w:tblStylePr>
   </w:style>
-  <w:style w:type="table" w:styleId="115">
+  <w:style w:type="table" w:styleId="713">
     <w:name w:val="List Table 2 - Accent 4"/>
-    <w:basedOn w:val="32"/>
     <w:uiPriority w:val="99"/>
     <w:pPr>
       <w:spacing w:after="0" w:line="240" w:lineRule="auto"/>
@@ -12372,9 +12402,8 @@
       </w:tcPr>
     </w:tblStylePr>
   </w:style>
-  <w:style w:type="table" w:styleId="116">
+  <w:style w:type="table" w:styleId="714">
     <w:name w:val="List Table 2 - Accent 5"/>
-    <w:basedOn w:val="32"/>
     <w:uiPriority w:val="99"/>
     <w:pPr>
       <w:spacing w:after="0" w:line="240" w:lineRule="auto"/>
@@ -12458,9 +12487,8 @@
       </w:tcPr>
     </w:tblStylePr>
   </w:style>
-  <w:style w:type="table" w:styleId="117">
+  <w:style w:type="table" w:styleId="715">
     <w:name w:val="List Table 2 - Accent 6"/>
-    <w:basedOn w:val="32"/>
     <w:uiPriority w:val="99"/>
     <w:pPr>
       <w:spacing w:after="0" w:line="240" w:lineRule="auto"/>
@@ -12544,9 +12572,8 @@
       </w:tcPr>
     </w:tblStylePr>
   </w:style>
-  <w:style w:type="table" w:styleId="118">
+  <w:style w:type="table" w:styleId="716">
     <w:name w:val="List Table 3"/>
-    <w:basedOn w:val="32"/>
     <w:uiPriority w:val="99"/>
     <w:pPr>
       <w:spacing w:after="0" w:line="240" w:lineRule="auto"/>
@@ -12618,9 +12645,8 @@
       </w:rPr>
     </w:tblStylePr>
   </w:style>
-  <w:style w:type="table" w:styleId="119">
+  <w:style w:type="table" w:styleId="717">
     <w:name w:val="List Table 3 - Accent 1"/>
-    <w:basedOn w:val="32"/>
     <w:uiPriority w:val="99"/>
     <w:pPr>
       <w:spacing w:after="0" w:line="240" w:lineRule="auto"/>
@@ -12692,9 +12718,8 @@
       </w:rPr>
     </w:tblStylePr>
   </w:style>
-  <w:style w:type="table" w:styleId="120">
+  <w:style w:type="table" w:styleId="718">
     <w:name w:val="List Table 3 - Accent 2"/>
-    <w:basedOn w:val="32"/>
     <w:uiPriority w:val="99"/>
     <w:pPr>
       <w:spacing w:after="0" w:line="240" w:lineRule="auto"/>
@@ -12766,9 +12791,8 @@
       </w:rPr>
     </w:tblStylePr>
   </w:style>
-  <w:style w:type="table" w:styleId="121">
+  <w:style w:type="table" w:styleId="719">
     <w:name w:val="List Table 3 - Accent 3"/>
-    <w:basedOn w:val="32"/>
     <w:uiPriority w:val="99"/>
     <w:pPr>
       <w:spacing w:after="0" w:line="240" w:lineRule="auto"/>
@@ -12840,9 +12864,8 @@
       </w:rPr>
     </w:tblStylePr>
   </w:style>
-  <w:style w:type="table" w:styleId="122">
+  <w:style w:type="table" w:styleId="720">
     <w:name w:val="List Table 3 - Accent 4"/>
-    <w:basedOn w:val="32"/>
     <w:uiPriority w:val="99"/>
     <w:pPr>
       <w:spacing w:after="0" w:line="240" w:lineRule="auto"/>
@@ -12914,9 +12937,8 @@
       </w:rPr>
     </w:tblStylePr>
   </w:style>
-  <w:style w:type="table" w:styleId="123">
+  <w:style w:type="table" w:styleId="721">
     <w:name w:val="List Table 3 - Accent 5"/>
-    <w:basedOn w:val="32"/>
     <w:uiPriority w:val="99"/>
     <w:pPr>
       <w:spacing w:after="0" w:line="240" w:lineRule="auto"/>
@@ -12988,9 +13010,8 @@
       </w:rPr>
     </w:tblStylePr>
   </w:style>
-  <w:style w:type="table" w:styleId="124">
+  <w:style w:type="table" w:styleId="722">
     <w:name w:val="List Table 3 - Accent 6"/>
-    <w:basedOn w:val="32"/>
     <w:uiPriority w:val="99"/>
     <w:pPr>
       <w:spacing w:after="0" w:line="240" w:lineRule="auto"/>
@@ -13062,9 +13083,8 @@
       </w:rPr>
     </w:tblStylePr>
   </w:style>
-  <w:style w:type="table" w:styleId="125">
+  <w:style w:type="table" w:styleId="723">
     <w:name w:val="List Table 4"/>
-    <w:basedOn w:val="32"/>
     <w:uiPriority w:val="99"/>
     <w:pPr>
       <w:spacing w:after="0" w:line="240" w:lineRule="auto"/>
@@ -13131,9 +13151,8 @@
       </w:rPr>
     </w:tblStylePr>
   </w:style>
-  <w:style w:type="table" w:styleId="126">
+  <w:style w:type="table" w:styleId="724">
     <w:name w:val="List Table 4 - Accent 1"/>
-    <w:basedOn w:val="32"/>
     <w:uiPriority w:val="99"/>
     <w:pPr>
       <w:spacing w:after="0" w:line="240" w:lineRule="auto"/>
@@ -13200,9 +13219,8 @@
       </w:rPr>
     </w:tblStylePr>
   </w:style>
-  <w:style w:type="table" w:styleId="127">
+  <w:style w:type="table" w:styleId="725">
     <w:name w:val="List Table 4 - Accent 2"/>
-    <w:basedOn w:val="32"/>
     <w:uiPriority w:val="99"/>
     <w:pPr>
       <w:spacing w:after="0" w:line="240" w:lineRule="auto"/>
@@ -13269,9 +13287,8 @@
       </w:rPr>
     </w:tblStylePr>
   </w:style>
-  <w:style w:type="table" w:styleId="128">
+  <w:style w:type="table" w:styleId="726">
     <w:name w:val="List Table 4 - Accent 3"/>
-    <w:basedOn w:val="32"/>
     <w:uiPriority w:val="99"/>
     <w:pPr>
       <w:spacing w:after="0" w:line="240" w:lineRule="auto"/>
@@ -13338,9 +13355,8 @@
       </w:rPr>
     </w:tblStylePr>
   </w:style>
-  <w:style w:type="table" w:styleId="129">
+  <w:style w:type="table" w:styleId="727">
     <w:name w:val="List Table 4 - Accent 4"/>
-    <w:basedOn w:val="32"/>
     <w:uiPriority w:val="99"/>
     <w:pPr>
       <w:spacing w:after="0" w:line="240" w:lineRule="auto"/>
@@ -13407,9 +13423,8 @@
       </w:rPr>
     </w:tblStylePr>
   </w:style>
-  <w:style w:type="table" w:styleId="130">
+  <w:style w:type="table" w:styleId="728">
     <w:name w:val="List Table 4 - Accent 5"/>
-    <w:basedOn w:val="32"/>
     <w:uiPriority w:val="99"/>
     <w:pPr>
       <w:spacing w:after="0" w:line="240" w:lineRule="auto"/>
@@ -13476,9 +13491,8 @@
       </w:rPr>
     </w:tblStylePr>
   </w:style>
-  <w:style w:type="table" w:styleId="131">
+  <w:style w:type="table" w:styleId="729">
     <w:name w:val="List Table 4 - Accent 6"/>
-    <w:basedOn w:val="32"/>
     <w:uiPriority w:val="99"/>
     <w:pPr>
       <w:spacing w:after="0" w:line="240" w:lineRule="auto"/>
@@ -13545,9 +13559,8 @@
       </w:rPr>
     </w:tblStylePr>
   </w:style>
-  <w:style w:type="table" w:styleId="132">
+  <w:style w:type="table" w:styleId="730">
     <w:name w:val="List Table 5 Dark"/>
-    <w:basedOn w:val="32"/>
     <w:uiPriority w:val="99"/>
     <w:pPr>
       <w:spacing w:after="0" w:line="240" w:lineRule="auto"/>
@@ -13652,9 +13665,8 @@
       </w:rPr>
     </w:tblStylePr>
   </w:style>
-  <w:style w:type="table" w:styleId="133">
+  <w:style w:type="table" w:styleId="731">
     <w:name w:val="List Table 5 Dark - Accent 1"/>
-    <w:basedOn w:val="32"/>
     <w:uiPriority w:val="99"/>
     <w:pPr>
       <w:spacing w:after="0" w:line="240" w:lineRule="auto"/>
@@ -13759,9 +13771,8 @@
       </w:rPr>
     </w:tblStylePr>
   </w:style>
-  <w:style w:type="table" w:styleId="134">
+  <w:style w:type="table" w:styleId="732">
     <w:name w:val="List Table 5 Dark - Accent 2"/>
-    <w:basedOn w:val="32"/>
     <w:uiPriority w:val="99"/>
     <w:pPr>
       <w:spacing w:after="0" w:line="240" w:lineRule="auto"/>
@@ -13866,9 +13877,8 @@
       </w:rPr>
     </w:tblStylePr>
   </w:style>
-  <w:style w:type="table" w:styleId="135">
+  <w:style w:type="table" w:styleId="733">
     <w:name w:val="List Table 5 Dark - Accent 3"/>
-    <w:basedOn w:val="32"/>
     <w:uiPriority w:val="99"/>
     <w:pPr>
       <w:spacing w:after="0" w:line="240" w:lineRule="auto"/>
@@ -13973,9 +13983,8 @@
       </w:rPr>
     </w:tblStylePr>
   </w:style>
-  <w:style w:type="table" w:styleId="136">
+  <w:style w:type="table" w:styleId="734">
     <w:name w:val="List Table 5 Dark - Accent 4"/>
-    <w:basedOn w:val="32"/>
     <w:uiPriority w:val="99"/>
     <w:pPr>
       <w:spacing w:after="0" w:line="240" w:lineRule="auto"/>
@@ -14080,9 +14089,8 @@
       </w:rPr>
     </w:tblStylePr>
   </w:style>
-  <w:style w:type="table" w:styleId="137">
+  <w:style w:type="table" w:styleId="735">
     <w:name w:val="List Table 5 Dark - Accent 5"/>
-    <w:basedOn w:val="32"/>
     <w:uiPriority w:val="99"/>
     <w:pPr>
       <w:spacing w:after="0" w:line="240" w:lineRule="auto"/>
@@ -14187,9 +14195,8 @@
       </w:rPr>
     </w:tblStylePr>
   </w:style>
-  <w:style w:type="table" w:styleId="138">
+  <w:style w:type="table" w:styleId="736">
     <w:name w:val="List Table 5 Dark - Accent 6"/>
-    <w:basedOn w:val="32"/>
     <w:uiPriority w:val="99"/>
     <w:pPr>
       <w:spacing w:after="0" w:line="240" w:lineRule="auto"/>
@@ -14294,9 +14301,8 @@
       </w:rPr>
     </w:tblStylePr>
   </w:style>
-  <w:style w:type="table" w:styleId="139">
+  <w:style w:type="table" w:styleId="737">
     <w:name w:val="List Table 6 Colorful"/>
-    <w:basedOn w:val="32"/>
     <w:uiPriority w:val="99"/>
     <w:pPr>
       <w:spacing w:after="0" w:line="240" w:lineRule="auto"/>
@@ -14367,9 +14373,8 @@
       </w:tcPr>
     </w:tblStylePr>
   </w:style>
-  <w:style w:type="table" w:styleId="140">
+  <w:style w:type="table" w:styleId="738">
     <w:name w:val="List Table 6 Colorful - Accent 1"/>
-    <w:basedOn w:val="32"/>
     <w:uiPriority w:val="99"/>
     <w:pPr>
       <w:spacing w:after="0" w:line="240" w:lineRule="auto"/>
@@ -14440,9 +14445,8 @@
       </w:tcPr>
     </w:tblStylePr>
   </w:style>
-  <w:style w:type="table" w:styleId="141">
+  <w:style w:type="table" w:styleId="739">
     <w:name w:val="List Table 6 Colorful - Accent 2"/>
-    <w:basedOn w:val="32"/>
     <w:uiPriority w:val="99"/>
     <w:pPr>
       <w:spacing w:after="0" w:line="240" w:lineRule="auto"/>
@@ -14513,9 +14517,8 @@
       </w:tcPr>
     </w:tblStylePr>
   </w:style>
-  <w:style w:type="table" w:styleId="142">
+  <w:style w:type="table" w:styleId="740">
     <w:name w:val="List Table 6 Colorful - Accent 3"/>
-    <w:basedOn w:val="32"/>
     <w:uiPriority w:val="99"/>
     <w:pPr>
       <w:spacing w:after="0" w:line="240" w:lineRule="auto"/>
@@ -14586,9 +14589,8 @@
       </w:tcPr>
     </w:tblStylePr>
   </w:style>
-  <w:style w:type="table" w:styleId="143">
+  <w:style w:type="table" w:styleId="741">
     <w:name w:val="List Table 6 Colorful - Accent 4"/>
-    <w:basedOn w:val="32"/>
     <w:uiPriority w:val="99"/>
     <w:pPr>
       <w:spacing w:after="0" w:line="240" w:lineRule="auto"/>
@@ -14659,9 +14661,8 @@
       </w:tcPr>
     </w:tblStylePr>
   </w:style>
-  <w:style w:type="table" w:styleId="144">
+  <w:style w:type="table" w:styleId="742">
     <w:name w:val="List Table 6 Colorful - Accent 5"/>
-    <w:basedOn w:val="32"/>
     <w:uiPriority w:val="99"/>
     <w:pPr>
       <w:spacing w:after="0" w:line="240" w:lineRule="auto"/>
@@ -14732,9 +14733,8 @@
       </w:tcPr>
     </w:tblStylePr>
   </w:style>
-  <w:style w:type="table" w:styleId="145">
+  <w:style w:type="table" w:styleId="743">
     <w:name w:val="List Table 6 Colorful - Accent 6"/>
-    <w:basedOn w:val="32"/>
     <w:uiPriority w:val="99"/>
     <w:pPr>
       <w:spacing w:after="0" w:line="240" w:lineRule="auto"/>
@@ -14805,9 +14805,8 @@
       </w:tcPr>
     </w:tblStylePr>
   </w:style>
-  <w:style w:type="table" w:styleId="146">
+  <w:style w:type="table" w:styleId="744">
     <w:name w:val="List Table 7 Colorful"/>
-    <w:basedOn w:val="32"/>
     <w:uiPriority w:val="99"/>
     <w:pPr>
       <w:spacing w:after="0" w:line="240" w:lineRule="auto"/>
@@ -14853,11 +14852,11 @@
         <w:jc w:val="right"/>
       </w:pPr>
       <w:tcPr>
-        <w:shd w:color="ffffff"/>
-        <w:tcBorders>
-          <w:top w:val="none"/>
-          <w:left w:val="none"/>
-          <w:bottom w:val="none"/>
+        <w:shd w:val="clear" w:color="ffffff"/>
+        <w:tcBorders>
+          <w:top w:val="none" w:color="000000" w:sz="4" w:space="0"/>
+          <w:left w:val="none" w:color="000000" w:sz="4" w:space="0"/>
+          <w:bottom w:val="none" w:color="000000" w:sz="4" w:space="0"/>
           <w:right w:val="single" w:color="000000" w:themeColor="text1" w:themeTint="80" w:sz="4" w:space="0"/>
         </w:tcBorders>
       </w:tcPr>
@@ -14872,10 +14871,10 @@
       <w:tcPr>
         <w:shd w:val="clear" w:color="ffffff" w:themeColor="light1" w:fill="ffffff" w:themeFill="light1"/>
         <w:tcBorders>
-          <w:top w:val="none"/>
-          <w:left w:val="none"/>
+          <w:top w:val="none" w:color="000000" w:sz="4" w:space="0"/>
+          <w:left w:val="none" w:color="000000" w:sz="4" w:space="0"/>
           <w:bottom w:val="single" w:color="000000" w:themeColor="text1" w:themeTint="80" w:sz="4" w:space="0"/>
-          <w:right w:val="none"/>
+          <w:right w:val="none" w:color="000000" w:sz="4" w:space="0"/>
         </w:tcBorders>
       </w:tcPr>
     </w:tblStylePr>
@@ -14887,12 +14886,12 @@
         <w:sz w:val="22"/>
       </w:rPr>
       <w:tcPr>
-        <w:shd w:color="ffffff"/>
-        <w:tcBorders>
-          <w:top w:val="none"/>
+        <w:shd w:val="clear" w:color="ffffff"/>
+        <w:tcBorders>
+          <w:top w:val="none" w:color="000000" w:sz="4" w:space="0"/>
           <w:left w:val="single" w:color="000000" w:themeColor="text1" w:themeTint="80" w:sz="4" w:space="0"/>
-          <w:bottom w:val="none"/>
-          <w:right w:val="none"/>
+          <w:bottom w:val="none" w:color="000000" w:sz="4" w:space="0"/>
+          <w:right w:val="none" w:color="000000" w:sz="4" w:space="0"/>
         </w:tcBorders>
       </w:tcPr>
     </w:tblStylePr>
@@ -14907,9 +14906,9 @@
         <w:shd w:val="clear" w:color="ffffff" w:themeColor="light1" w:fill="ffffff" w:themeFill="light1"/>
         <w:tcBorders>
           <w:top w:val="single" w:color="000000" w:themeColor="text1" w:themeTint="80" w:sz="4" w:space="0"/>
-          <w:left w:val="none"/>
-          <w:bottom w:val="none"/>
-          <w:right w:val="none"/>
+          <w:left w:val="none" w:color="000000" w:sz="4" w:space="0"/>
+          <w:bottom w:val="none" w:color="000000" w:sz="4" w:space="0"/>
+          <w:right w:val="none" w:color="000000" w:sz="4" w:space="0"/>
         </w:tcBorders>
       </w:tcPr>
     </w:tblStylePr>
@@ -14921,9 +14920,8 @@
       </w:rPr>
     </w:tblStylePr>
   </w:style>
-  <w:style w:type="table" w:styleId="147">
+  <w:style w:type="table" w:styleId="745">
     <w:name w:val="List Table 7 Colorful - Accent 1"/>
-    <w:basedOn w:val="32"/>
     <w:uiPriority w:val="99"/>
     <w:pPr>
       <w:spacing w:after="0" w:line="240" w:lineRule="auto"/>
@@ -14969,11 +14967,11 @@
         <w:jc w:val="right"/>
       </w:pPr>
       <w:tcPr>
-        <w:shd w:color="ffffff"/>
-        <w:tcBorders>
-          <w:top w:val="none"/>
-          <w:left w:val="none"/>
-          <w:bottom w:val="none"/>
+        <w:shd w:val="clear" w:color="ffffff"/>
+        <w:tcBorders>
+          <w:top w:val="none" w:color="000000" w:sz="4" w:space="0"/>
+          <w:left w:val="none" w:color="000000" w:sz="4" w:space="0"/>
+          <w:bottom w:val="none" w:color="000000" w:sz="4" w:space="0"/>
           <w:right w:val="single" w:color="000000" w:themeColor="accent1" w:sz="4" w:space="0"/>
         </w:tcBorders>
       </w:tcPr>
@@ -14988,10 +14986,10 @@
       <w:tcPr>
         <w:shd w:val="clear" w:color="ffffff" w:themeColor="light1" w:fill="ffffff" w:themeFill="light1"/>
         <w:tcBorders>
-          <w:top w:val="none"/>
-          <w:left w:val="none"/>
+          <w:top w:val="none" w:color="000000" w:sz="4" w:space="0"/>
+          <w:left w:val="none" w:color="000000" w:sz="4" w:space="0"/>
           <w:bottom w:val="single" w:color="000000" w:themeColor="accent1" w:sz="4" w:space="0"/>
-          <w:right w:val="none"/>
+          <w:right w:val="none" w:color="000000" w:sz="4" w:space="0"/>
         </w:tcBorders>
       </w:tcPr>
     </w:tblStylePr>
@@ -15003,12 +15001,12 @@
         <w:sz w:val="22"/>
       </w:rPr>
       <w:tcPr>
-        <w:shd w:color="ffffff"/>
-        <w:tcBorders>
-          <w:top w:val="none"/>
+        <w:shd w:val="clear" w:color="ffffff"/>
+        <w:tcBorders>
+          <w:top w:val="none" w:color="000000" w:sz="4" w:space="0"/>
           <w:left w:val="single" w:color="000000" w:themeColor="accent1" w:sz="4" w:space="0"/>
-          <w:bottom w:val="none"/>
-          <w:right w:val="none"/>
+          <w:bottom w:val="none" w:color="000000" w:sz="4" w:space="0"/>
+          <w:right w:val="none" w:color="000000" w:sz="4" w:space="0"/>
         </w:tcBorders>
       </w:tcPr>
     </w:tblStylePr>
@@ -15023,9 +15021,9 @@
         <w:shd w:val="clear" w:color="ffffff" w:themeColor="light1" w:fill="ffffff" w:themeFill="light1"/>
         <w:tcBorders>
           <w:top w:val="single" w:color="000000" w:themeColor="accent1" w:sz="4" w:space="0"/>
-          <w:left w:val="none"/>
-          <w:bottom w:val="none"/>
-          <w:right w:val="none"/>
+          <w:left w:val="none" w:color="000000" w:sz="4" w:space="0"/>
+          <w:bottom w:val="none" w:color="000000" w:sz="4" w:space="0"/>
+          <w:right w:val="none" w:color="000000" w:sz="4" w:space="0"/>
         </w:tcBorders>
       </w:tcPr>
     </w:tblStylePr>
@@ -15037,9 +15035,8 @@
       </w:rPr>
     </w:tblStylePr>
   </w:style>
-  <w:style w:type="table" w:styleId="148">
+  <w:style w:type="table" w:styleId="746">
     <w:name w:val="List Table 7 Colorful - Accent 2"/>
-    <w:basedOn w:val="32"/>
     <w:uiPriority w:val="99"/>
     <w:pPr>
       <w:spacing w:after="0" w:line="240" w:lineRule="auto"/>
@@ -15085,11 +15082,11 @@
         <w:jc w:val="right"/>
       </w:pPr>
       <w:tcPr>
-        <w:shd w:color="ffffff"/>
-        <w:tcBorders>
-          <w:top w:val="none"/>
-          <w:left w:val="none"/>
-          <w:bottom w:val="none"/>
+        <w:shd w:val="clear" w:color="ffffff"/>
+        <w:tcBorders>
+          <w:top w:val="none" w:color="000000" w:sz="4" w:space="0"/>
+          <w:left w:val="none" w:color="000000" w:sz="4" w:space="0"/>
+          <w:bottom w:val="none" w:color="000000" w:sz="4" w:space="0"/>
           <w:right w:val="single" w:color="000000" w:themeColor="accent2" w:themeTint="97" w:sz="4" w:space="0"/>
         </w:tcBorders>
       </w:tcPr>
@@ -15104,10 +15101,10 @@
       <w:tcPr>
         <w:shd w:val="clear" w:color="ffffff" w:themeColor="light1" w:fill="ffffff" w:themeFill="light1"/>
         <w:tcBorders>
-          <w:top w:val="none"/>
-          <w:left w:val="none"/>
+          <w:top w:val="none" w:color="000000" w:sz="4" w:space="0"/>
+          <w:left w:val="none" w:color="000000" w:sz="4" w:space="0"/>
           <w:bottom w:val="single" w:color="000000" w:themeColor="accent2" w:themeTint="97" w:sz="4" w:space="0"/>
-          <w:right w:val="none"/>
+          <w:right w:val="none" w:color="000000" w:sz="4" w:space="0"/>
         </w:tcBorders>
       </w:tcPr>
     </w:tblStylePr>
@@ -15119,12 +15116,12 @@
         <w:sz w:val="22"/>
       </w:rPr>
       <w:tcPr>
-        <w:shd w:color="ffffff"/>
-        <w:tcBorders>
-          <w:top w:val="none"/>
+        <w:shd w:val="clear" w:color="ffffff"/>
+        <w:tcBorders>
+          <w:top w:val="none" w:color="000000" w:sz="4" w:space="0"/>
           <w:left w:val="single" w:color="000000" w:themeColor="accent2" w:themeTint="97" w:sz="4" w:space="0"/>
-          <w:bottom w:val="none"/>
-          <w:right w:val="none"/>
+          <w:bottom w:val="none" w:color="000000" w:sz="4" w:space="0"/>
+          <w:right w:val="none" w:color="000000" w:sz="4" w:space="0"/>
         </w:tcBorders>
       </w:tcPr>
     </w:tblStylePr>
@@ -15139,9 +15136,9 @@
         <w:shd w:val="clear" w:color="ffffff" w:themeColor="light1" w:fill="ffffff" w:themeFill="light1"/>
         <w:tcBorders>
           <w:top w:val="single" w:color="000000" w:themeColor="accent2" w:themeTint="97" w:sz="4" w:space="0"/>
-          <w:left w:val="none"/>
-          <w:bottom w:val="none"/>
-          <w:right w:val="none"/>
+          <w:left w:val="none" w:color="000000" w:sz="4" w:space="0"/>
+          <w:bottom w:val="none" w:color="000000" w:sz="4" w:space="0"/>
+          <w:right w:val="none" w:color="000000" w:sz="4" w:space="0"/>
         </w:tcBorders>
       </w:tcPr>
     </w:tblStylePr>
@@ -15153,9 +15150,8 @@
       </w:rPr>
     </w:tblStylePr>
   </w:style>
-  <w:style w:type="table" w:styleId="149">
+  <w:style w:type="table" w:styleId="747">
     <w:name w:val="List Table 7 Colorful - Accent 3"/>
-    <w:basedOn w:val="32"/>
     <w:uiPriority w:val="99"/>
     <w:pPr>
       <w:spacing w:after="0" w:line="240" w:lineRule="auto"/>
@@ -15201,11 +15197,11 @@
         <w:jc w:val="right"/>
       </w:pPr>
       <w:tcPr>
-        <w:shd w:color="ffffff"/>
-        <w:tcBorders>
-          <w:top w:val="none"/>
-          <w:left w:val="none"/>
-          <w:bottom w:val="none"/>
+        <w:shd w:val="clear" w:color="ffffff"/>
+        <w:tcBorders>
+          <w:top w:val="none" w:color="000000" w:sz="4" w:space="0"/>
+          <w:left w:val="none" w:color="000000" w:sz="4" w:space="0"/>
+          <w:bottom w:val="none" w:color="000000" w:sz="4" w:space="0"/>
           <w:right w:val="single" w:color="000000" w:themeColor="accent3" w:themeTint="98" w:sz="4" w:space="0"/>
         </w:tcBorders>
       </w:tcPr>
@@ -15220,10 +15216,10 @@
       <w:tcPr>
         <w:shd w:val="clear" w:color="ffffff" w:themeColor="light1" w:fill="ffffff" w:themeFill="light1"/>
         <w:tcBorders>
-          <w:top w:val="none"/>
-          <w:left w:val="none"/>
+          <w:top w:val="none" w:color="000000" w:sz="4" w:space="0"/>
+          <w:left w:val="none" w:color="000000" w:sz="4" w:space="0"/>
           <w:bottom w:val="single" w:color="000000" w:themeColor="accent3" w:themeTint="98" w:sz="4" w:space="0"/>
-          <w:right w:val="none"/>
+          <w:right w:val="none" w:color="000000" w:sz="4" w:space="0"/>
         </w:tcBorders>
       </w:tcPr>
     </w:tblStylePr>
@@ -15235,12 +15231,12 @@
         <w:sz w:val="22"/>
       </w:rPr>
       <w:tcPr>
-        <w:shd w:color="ffffff"/>
-        <w:tcBorders>
-          <w:top w:val="none"/>
+        <w:shd w:val="clear" w:color="ffffff"/>
+        <w:tcBorders>
+          <w:top w:val="none" w:color="000000" w:sz="4" w:space="0"/>
           <w:left w:val="single" w:color="000000" w:themeColor="accent3" w:themeTint="98" w:sz="4" w:space="0"/>
-          <w:bottom w:val="none"/>
-          <w:right w:val="none"/>
+          <w:bottom w:val="none" w:color="000000" w:sz="4" w:space="0"/>
+          <w:right w:val="none" w:color="000000" w:sz="4" w:space="0"/>
         </w:tcBorders>
       </w:tcPr>
     </w:tblStylePr>
@@ -15255,9 +15251,9 @@
         <w:shd w:val="clear" w:color="ffffff" w:themeColor="light1" w:fill="ffffff" w:themeFill="light1"/>
         <w:tcBorders>
           <w:top w:val="single" w:color="000000" w:themeColor="accent3" w:themeTint="98" w:sz="4" w:space="0"/>
-          <w:left w:val="none"/>
-          <w:bottom w:val="none"/>
-          <w:right w:val="none"/>
+          <w:left w:val="none" w:color="000000" w:sz="4" w:space="0"/>
+          <w:bottom w:val="none" w:color="000000" w:sz="4" w:space="0"/>
+          <w:right w:val="none" w:color="000000" w:sz="4" w:space="0"/>
         </w:tcBorders>
       </w:tcPr>
     </w:tblStylePr>
@@ -15269,9 +15265,8 @@
       </w:rPr>
     </w:tblStylePr>
   </w:style>
-  <w:style w:type="table" w:styleId="150">
+  <w:style w:type="table" w:styleId="748">
     <w:name w:val="List Table 7 Colorful - Accent 4"/>
-    <w:basedOn w:val="32"/>
     <w:uiPriority w:val="99"/>
     <w:pPr>
       <w:spacing w:after="0" w:line="240" w:lineRule="auto"/>
@@ -15317,11 +15312,11 @@
         <w:jc w:val="right"/>
       </w:pPr>
       <w:tcPr>
-        <w:shd w:color="ffffff"/>
-        <w:tcBorders>
-          <w:top w:val="none"/>
-          <w:left w:val="none"/>
-          <w:bottom w:val="none"/>
+        <w:shd w:val="clear" w:color="ffffff"/>
+        <w:tcBorders>
+          <w:top w:val="none" w:color="000000" w:sz="4" w:space="0"/>
+          <w:left w:val="none" w:color="000000" w:sz="4" w:space="0"/>
+          <w:bottom w:val="none" w:color="000000" w:sz="4" w:space="0"/>
           <w:right w:val="single" w:color="000000" w:themeColor="accent4" w:themeTint="9A" w:sz="4" w:space="0"/>
         </w:tcBorders>
       </w:tcPr>
@@ -15336,10 +15331,10 @@
       <w:tcPr>
         <w:shd w:val="clear" w:color="ffffff" w:themeColor="light1" w:fill="ffffff" w:themeFill="light1"/>
         <w:tcBorders>
-          <w:top w:val="none"/>
-          <w:left w:val="none"/>
+          <w:top w:val="none" w:color="000000" w:sz="4" w:space="0"/>
+          <w:left w:val="none" w:color="000000" w:sz="4" w:space="0"/>
           <w:bottom w:val="single" w:color="000000" w:themeColor="accent4" w:themeTint="9A" w:sz="4" w:space="0"/>
-          <w:right w:val="none"/>
+          <w:right w:val="none" w:color="000000" w:sz="4" w:space="0"/>
         </w:tcBorders>
       </w:tcPr>
     </w:tblStylePr>
@@ -15351,12 +15346,12 @@
         <w:sz w:val="22"/>
       </w:rPr>
       <w:tcPr>
-        <w:shd w:color="ffffff"/>
-        <w:tcBorders>
-          <w:top w:val="none"/>
+        <w:shd w:val="clear" w:color="ffffff"/>
+        <w:tcBorders>
+          <w:top w:val="none" w:color="000000" w:sz="4" w:space="0"/>
           <w:left w:val="single" w:color="000000" w:themeColor="accent4" w:themeTint="9A" w:sz="4" w:space="0"/>
-          <w:bottom w:val="none"/>
-          <w:right w:val="none"/>
+          <w:bottom w:val="none" w:color="000000" w:sz="4" w:space="0"/>
+          <w:right w:val="none" w:color="000000" w:sz="4" w:space="0"/>
         </w:tcBorders>
       </w:tcPr>
     </w:tblStylePr>
@@ -15371,9 +15366,9 @@
         <w:shd w:val="clear" w:color="ffffff" w:themeColor="light1" w:fill="ffffff" w:themeFill="light1"/>
         <w:tcBorders>
           <w:top w:val="single" w:color="000000" w:themeColor="accent4" w:themeTint="9A" w:sz="4" w:space="0"/>
-          <w:left w:val="none"/>
-          <w:bottom w:val="none"/>
-          <w:right w:val="none"/>
+          <w:left w:val="none" w:color="000000" w:sz="4" w:space="0"/>
+          <w:bottom w:val="none" w:color="000000" w:sz="4" w:space="0"/>
+          <w:right w:val="none" w:color="000000" w:sz="4" w:space="0"/>
         </w:tcBorders>
       </w:tcPr>
     </w:tblStylePr>
@@ -15385,9 +15380,8 @@
       </w:rPr>
     </w:tblStylePr>
   </w:style>
-  <w:style w:type="table" w:styleId="151">
+  <w:style w:type="table" w:styleId="749">
     <w:name w:val="List Table 7 Colorful - Accent 5"/>
-    <w:basedOn w:val="32"/>
     <w:uiPriority w:val="99"/>
     <w:pPr>
       <w:spacing w:after="0" w:line="240" w:lineRule="auto"/>
@@ -15433,11 +15427,11 @@
         <w:jc w:val="right"/>
       </w:pPr>
       <w:tcPr>
-        <w:shd w:color="ffffff"/>
-        <w:tcBorders>
-          <w:top w:val="none"/>
-          <w:left w:val="none"/>
-          <w:bottom w:val="none"/>
+        <w:shd w:val="clear" w:color="ffffff"/>
+        <w:tcBorders>
+          <w:top w:val="none" w:color="000000" w:sz="4" w:space="0"/>
+          <w:left w:val="none" w:color="000000" w:sz="4" w:space="0"/>
+          <w:bottom w:val="none" w:color="000000" w:sz="4" w:space="0"/>
           <w:right w:val="single" w:color="000000" w:themeColor="accent5" w:themeTint="9A" w:sz="4" w:space="0"/>
         </w:tcBorders>
       </w:tcPr>
@@ -15452,10 +15446,10 @@
       <w:tcPr>
         <w:shd w:val="clear" w:color="ffffff" w:themeColor="light1" w:fill="ffffff" w:themeFill="light1"/>
         <w:tcBorders>
-          <w:top w:val="none"/>
-          <w:left w:val="none"/>
+          <w:top w:val="none" w:color="000000" w:sz="4" w:space="0"/>
+          <w:left w:val="none" w:color="000000" w:sz="4" w:space="0"/>
           <w:bottom w:val="single" w:color="000000" w:themeColor="accent5" w:themeTint="9A" w:sz="4" w:space="0"/>
-          <w:right w:val="none"/>
+          <w:right w:val="none" w:color="000000" w:sz="4" w:space="0"/>
         </w:tcBorders>
       </w:tcPr>
     </w:tblStylePr>
@@ -15467,12 +15461,12 @@
         <w:sz w:val="22"/>
       </w:rPr>
       <w:tcPr>
-        <w:shd w:color="ffffff"/>
-        <w:tcBorders>
-          <w:top w:val="none"/>
+        <w:shd w:val="clear" w:color="ffffff"/>
+        <w:tcBorders>
+          <w:top w:val="none" w:color="000000" w:sz="4" w:space="0"/>
           <w:left w:val="single" w:color="000000" w:themeColor="accent5" w:themeTint="9A" w:sz="4" w:space="0"/>
-          <w:bottom w:val="none"/>
-          <w:right w:val="none"/>
+          <w:bottom w:val="none" w:color="000000" w:sz="4" w:space="0"/>
+          <w:right w:val="none" w:color="000000" w:sz="4" w:space="0"/>
         </w:tcBorders>
       </w:tcPr>
     </w:tblStylePr>
@@ -15487,9 +15481,9 @@
         <w:shd w:val="clear" w:color="ffffff" w:themeColor="light1" w:fill="ffffff" w:themeFill="light1"/>
         <w:tcBorders>
           <w:top w:val="single" w:color="000000" w:themeColor="accent5" w:themeTint="9A" w:sz="4" w:space="0"/>
-          <w:left w:val="none"/>
-          <w:bottom w:val="none"/>
-          <w:right w:val="none"/>
+          <w:left w:val="none" w:color="000000" w:sz="4" w:space="0"/>
+          <w:bottom w:val="none" w:color="000000" w:sz="4" w:space="0"/>
+          <w:right w:val="none" w:color="000000" w:sz="4" w:space="0"/>
         </w:tcBorders>
       </w:tcPr>
     </w:tblStylePr>
@@ -15501,9 +15495,8 @@
       </w:rPr>
     </w:tblStylePr>
   </w:style>
-  <w:style w:type="table" w:styleId="152">
+  <w:style w:type="table" w:styleId="750">
     <w:name w:val="List Table 7 Colorful - Accent 6"/>
-    <w:basedOn w:val="32"/>
     <w:uiPriority w:val="99"/>
     <w:pPr>
       <w:spacing w:after="0" w:line="240" w:lineRule="auto"/>
@@ -15549,11 +15542,11 @@
         <w:jc w:val="right"/>
       </w:pPr>
       <w:tcPr>
-        <w:shd w:color="ffffff"/>
-        <w:tcBorders>
-          <w:top w:val="none"/>
-          <w:left w:val="none"/>
-          <w:bottom w:val="none"/>
+        <w:shd w:val="clear" w:color="ffffff"/>
+        <w:tcBorders>
+          <w:top w:val="none" w:color="000000" w:sz="4" w:space="0"/>
+          <w:left w:val="none" w:color="000000" w:sz="4" w:space="0"/>
+          <w:bottom w:val="none" w:color="000000" w:sz="4" w:space="0"/>
           <w:right w:val="single" w:color="000000" w:themeColor="accent6" w:themeTint="98" w:sz="4" w:space="0"/>
         </w:tcBorders>
       </w:tcPr>
@@ -15568,10 +15561,10 @@
       <w:tcPr>
         <w:shd w:val="clear" w:color="ffffff" w:themeColor="light1" w:fill="ffffff" w:themeFill="light1"/>
         <w:tcBorders>
-          <w:top w:val="none"/>
-          <w:left w:val="none"/>
+          <w:top w:val="none" w:color="000000" w:sz="4" w:space="0"/>
+          <w:left w:val="none" w:color="000000" w:sz="4" w:space="0"/>
           <w:bottom w:val="single" w:color="000000" w:themeColor="accent6" w:themeTint="98" w:sz="4" w:space="0"/>
-          <w:right w:val="none"/>
+          <w:right w:val="none" w:color="000000" w:sz="4" w:space="0"/>
         </w:tcBorders>
       </w:tcPr>
     </w:tblStylePr>
@@ -15583,12 +15576,12 @@
         <w:sz w:val="22"/>
       </w:rPr>
       <w:tcPr>
-        <w:shd w:color="ffffff"/>
-        <w:tcBorders>
-          <w:top w:val="none"/>
+        <w:shd w:val="clear" w:color="ffffff"/>
+        <w:tcBorders>
+          <w:top w:val="none" w:color="000000" w:sz="4" w:space="0"/>
           <w:left w:val="single" w:color="000000" w:themeColor="accent6" w:themeTint="98" w:sz="4" w:space="0"/>
-          <w:bottom w:val="none"/>
-          <w:right w:val="none"/>
+          <w:bottom w:val="none" w:color="000000" w:sz="4" w:space="0"/>
+          <w:right w:val="none" w:color="000000" w:sz="4" w:space="0"/>
         </w:tcBorders>
       </w:tcPr>
     </w:tblStylePr>
@@ -15603,9 +15596,9 @@
         <w:shd w:val="clear" w:color="ffffff" w:themeColor="light1" w:fill="ffffff" w:themeFill="light1"/>
         <w:tcBorders>
           <w:top w:val="single" w:color="000000" w:themeColor="accent6" w:themeTint="98" w:sz="4" w:space="0"/>
-          <w:left w:val="none"/>
-          <w:bottom w:val="none"/>
-          <w:right w:val="none"/>
+          <w:left w:val="none" w:color="000000" w:sz="4" w:space="0"/>
+          <w:bottom w:val="none" w:color="000000" w:sz="4" w:space="0"/>
+          <w:right w:val="none" w:color="000000" w:sz="4" w:space="0"/>
         </w:tcBorders>
       </w:tcPr>
     </w:tblStylePr>
@@ -15617,9 +15610,8 @@
       </w:rPr>
     </w:tblStylePr>
   </w:style>
-  <w:style w:type="table" w:styleId="153">
+  <w:style w:type="table" w:styleId="751">
     <w:name w:val="Lined - Accent"/>
-    <w:basedOn w:val="32"/>
     <w:uiPriority w:val="99"/>
     <w:pPr>
       <w:spacing w:after="0" w:line="240" w:lineRule="auto"/>
@@ -15707,9 +15699,8 @@
       </w:tcPr>
     </w:tblStylePr>
   </w:style>
-  <w:style w:type="table" w:styleId="154">
+  <w:style w:type="table" w:styleId="752">
     <w:name w:val="Lined - Accent 1"/>
-    <w:basedOn w:val="32"/>
     <w:uiPriority w:val="99"/>
     <w:pPr>
       <w:spacing w:after="0" w:line="240" w:lineRule="auto"/>
@@ -15797,9 +15788,8 @@
       </w:tcPr>
     </w:tblStylePr>
   </w:style>
-  <w:style w:type="table" w:styleId="155">
+  <w:style w:type="table" w:styleId="753">
     <w:name w:val="Lined - Accent 2"/>
-    <w:basedOn w:val="32"/>
     <w:uiPriority w:val="99"/>
     <w:pPr>
       <w:spacing w:after="0" w:line="240" w:lineRule="auto"/>
@@ -15887,9 +15877,8 @@
       </w:tcPr>
     </w:tblStylePr>
   </w:style>
-  <w:style w:type="table" w:styleId="156">
+  <w:style w:type="table" w:styleId="754">
     <w:name w:val="Lined - Accent 3"/>
-    <w:basedOn w:val="32"/>
     <w:uiPriority w:val="99"/>
     <w:pPr>
       <w:spacing w:after="0" w:line="240" w:lineRule="auto"/>
@@ -15977,9 +15966,8 @@
       </w:tcPr>
     </w:tblStylePr>
   </w:style>
-  <w:style w:type="table" w:styleId="157">
+  <w:style w:type="table" w:styleId="755">
     <w:name w:val="Lined - Accent 4"/>
-    <w:basedOn w:val="32"/>
     <w:uiPriority w:val="99"/>
     <w:pPr>
       <w:spacing w:after="0" w:line="240" w:lineRule="auto"/>
@@ -16067,9 +16055,8 @@
       </w:tcPr>
     </w:tblStylePr>
   </w:style>
-  <w:style w:type="table" w:styleId="158">
+  <w:style w:type="table" w:styleId="756">
     <w:name w:val="Lined - Accent 5"/>
-    <w:basedOn w:val="32"/>
     <w:uiPriority w:val="99"/>
     <w:pPr>
       <w:spacing w:after="0" w:line="240" w:lineRule="auto"/>
@@ -16157,9 +16144,8 @@
       </w:tcPr>
     </w:tblStylePr>
   </w:style>
-  <w:style w:type="table" w:styleId="159">
+  <w:style w:type="table" w:styleId="757">
     <w:name w:val="Lined - Accent 6"/>
-    <w:basedOn w:val="32"/>
     <w:uiPriority w:val="99"/>
     <w:pPr>
       <w:spacing w:after="0" w:line="240" w:lineRule="auto"/>
@@ -16247,9 +16233,8 @@
       </w:tcPr>
     </w:tblStylePr>
   </w:style>
-  <w:style w:type="table" w:styleId="160">
+  <w:style w:type="table" w:styleId="758">
     <w:name w:val="Bordered &amp; Lined - Accent"/>
-    <w:basedOn w:val="32"/>
     <w:uiPriority w:val="99"/>
     <w:pPr>
       <w:spacing w:after="0" w:line="240" w:lineRule="auto"/>
@@ -16345,9 +16330,8 @@
       </w:tcPr>
     </w:tblStylePr>
   </w:style>
-  <w:style w:type="table" w:styleId="161">
+  <w:style w:type="table" w:styleId="759">
     <w:name w:val="Bordered &amp; Lined - Accent 1"/>
-    <w:basedOn w:val="32"/>
     <w:uiPriority w:val="99"/>
     <w:pPr>
       <w:spacing w:after="0" w:line="240" w:lineRule="auto"/>
@@ -16443,9 +16427,8 @@
       </w:tcPr>
     </w:tblStylePr>
   </w:style>
-  <w:style w:type="table" w:styleId="162">
+  <w:style w:type="table" w:styleId="760">
     <w:name w:val="Bordered &amp; Lined - Accent 2"/>
-    <w:basedOn w:val="32"/>
     <w:uiPriority w:val="99"/>
     <w:pPr>
       <w:spacing w:after="0" w:line="240" w:lineRule="auto"/>
@@ -16541,9 +16524,8 @@
       </w:tcPr>
     </w:tblStylePr>
   </w:style>
-  <w:style w:type="table" w:styleId="163">
+  <w:style w:type="table" w:styleId="761">
     <w:name w:val="Bordered &amp; Lined - Accent 3"/>
-    <w:basedOn w:val="32"/>
     <w:uiPriority w:val="99"/>
     <w:pPr>
       <w:spacing w:after="0" w:line="240" w:lineRule="auto"/>
@@ -16639,9 +16621,8 @@
       </w:tcPr>
     </w:tblStylePr>
   </w:style>
-  <w:style w:type="table" w:styleId="164">
+  <w:style w:type="table" w:styleId="762">
     <w:name w:val="Bordered &amp; Lined - Accent 4"/>
-    <w:basedOn w:val="32"/>
     <w:uiPriority w:val="99"/>
     <w:pPr>
       <w:spacing w:after="0" w:line="240" w:lineRule="auto"/>
@@ -16737,9 +16718,8 @@
       </w:tcPr>
     </w:tblStylePr>
   </w:style>
-  <w:style w:type="table" w:styleId="165">
+  <w:style w:type="table" w:styleId="763">
     <w:name w:val="Bordered &amp; Lined - Accent 5"/>
-    <w:basedOn w:val="32"/>
     <w:uiPriority w:val="99"/>
     <w:pPr>
       <w:spacing w:after="0" w:line="240" w:lineRule="auto"/>
@@ -16835,9 +16815,8 @@
       </w:tcPr>
     </w:tblStylePr>
   </w:style>
-  <w:style w:type="table" w:styleId="166">
+  <w:style w:type="table" w:styleId="764">
     <w:name w:val="Bordered &amp; Lined - Accent 6"/>
-    <w:basedOn w:val="32"/>
     <w:uiPriority w:val="99"/>
     <w:pPr>
       <w:spacing w:after="0" w:line="240" w:lineRule="auto"/>
@@ -16933,9 +16912,8 @@
       </w:tcPr>
     </w:tblStylePr>
   </w:style>
-  <w:style w:type="table" w:styleId="167">
+  <w:style w:type="table" w:styleId="765">
     <w:name w:val="Bordered"/>
-    <w:basedOn w:val="32"/>
     <w:uiPriority w:val="99"/>
     <w:pPr>
       <w:spacing w:after="0" w:line="240" w:lineRule="auto"/>
@@ -17012,9 +16990,8 @@
       </w:tcPr>
     </w:tblStylePr>
   </w:style>
-  <w:style w:type="table" w:styleId="168">
+  <w:style w:type="table" w:styleId="766">
     <w:name w:val="Bordered - Accent 1"/>
-    <w:basedOn w:val="32"/>
     <w:uiPriority w:val="99"/>
     <w:pPr>
       <w:spacing w:after="0" w:line="240" w:lineRule="auto"/>
@@ -17091,9 +17068,8 @@
       </w:tcPr>
     </w:tblStylePr>
   </w:style>
-  <w:style w:type="table" w:styleId="169">
+  <w:style w:type="table" w:styleId="767">
     <w:name w:val="Bordered - Accent 2"/>
-    <w:basedOn w:val="32"/>
     <w:uiPriority w:val="99"/>
     <w:pPr>
       <w:spacing w:after="0" w:line="240" w:lineRule="auto"/>
@@ -17170,9 +17146,8 @@
       </w:tcPr>
     </w:tblStylePr>
   </w:style>
-  <w:style w:type="table" w:styleId="170">
+  <w:style w:type="table" w:styleId="768">
     <w:name w:val="Bordered - Accent 3"/>
-    <w:basedOn w:val="32"/>
     <w:uiPriority w:val="99"/>
     <w:pPr>
       <w:spacing w:after="0" w:line="240" w:lineRule="auto"/>
@@ -17249,9 +17224,8 @@
       </w:tcPr>
     </w:tblStylePr>
   </w:style>
-  <w:style w:type="table" w:styleId="171">
+  <w:style w:type="table" w:styleId="769">
     <w:name w:val="Bordered - Accent 4"/>
-    <w:basedOn w:val="32"/>
     <w:uiPriority w:val="99"/>
     <w:pPr>
       <w:spacing w:after="0" w:line="240" w:lineRule="auto"/>
@@ -17328,9 +17302,8 @@
       </w:tcPr>
     </w:tblStylePr>
   </w:style>
-  <w:style w:type="table" w:styleId="172">
+  <w:style w:type="table" w:styleId="770">
     <w:name w:val="Bordered - Accent 5"/>
-    <w:basedOn w:val="32"/>
     <w:uiPriority w:val="99"/>
     <w:pPr>
       <w:spacing w:after="0" w:line="240" w:lineRule="auto"/>
@@ -17407,9 +17380,8 @@
       </w:tcPr>
     </w:tblStylePr>
   </w:style>
-  <w:style w:type="table" w:styleId="173">
+  <w:style w:type="table" w:styleId="771">
     <w:name w:val="Bordered - Accent 6"/>
-    <w:basedOn w:val="32"/>
     <w:uiPriority w:val="99"/>
     <w:pPr>
       <w:spacing w:after="0" w:line="240" w:lineRule="auto"/>
@@ -17486,18 +17458,18 @@
       </w:tcPr>
     </w:tblStylePr>
   </w:style>
-  <w:style w:type="character" w:styleId="177">
+  <w:style w:type="character" w:styleId="772">
     <w:name w:val="footnote reference"/>
-    <w:basedOn w:val="642"/>
+    <w:basedOn w:val="807"/>
     <w:uiPriority w:val="99"/>
     <w:unhideWhenUsed/>
     <w:rPr>
       <w:vertAlign w:val="superscript"/>
     </w:rPr>
   </w:style>
-  <w:style w:type="character" w:styleId="180">
+  <w:style w:type="character" w:styleId="773">
     <w:name w:val="endnote reference"/>
-    <w:basedOn w:val="642"/>
+    <w:basedOn w:val="807"/>
     <w:uiPriority w:val="99"/>
     <w:semiHidden/>
     <w:unhideWhenUsed/>
@@ -17505,7 +17477,7 @@
       <w:vertAlign w:val="superscript"/>
     </w:rPr>
   </w:style>
-  <w:style w:type="paragraph" w:styleId="609" w:default="1">
+  <w:style w:type="paragraph" w:styleId="774" w:default="1">
     <w:name w:val="Normal"/>
     <w:qFormat/>
     <w:pPr>
@@ -17521,9 +17493,9 @@
       <w:lang w:val="en-US" w:eastAsia="en-US" w:bidi="ar-SA"/>
     </w:rPr>
   </w:style>
-  <w:style w:type="paragraph" w:styleId="610">
+  <w:style w:type="paragraph" w:styleId="775">
     <w:name w:val="Heading 1"/>
-    <w:basedOn w:val="609"/>
+    <w:basedOn w:val="774"/>
     <w:uiPriority w:val="9"/>
     <w:qFormat/>
     <w:pPr>
@@ -17538,9 +17510,9 @@
       <w:szCs w:val="40"/>
     </w:rPr>
   </w:style>
-  <w:style w:type="paragraph" w:styleId="611">
+  <w:style w:type="paragraph" w:styleId="776">
     <w:name w:val="Heading 2"/>
-    <w:basedOn w:val="609"/>
+    <w:basedOn w:val="774"/>
     <w:uiPriority w:val="9"/>
     <w:unhideWhenUsed/>
     <w:qFormat/>
@@ -17555,9 +17527,9 @@
       <w:sz w:val="34"/>
     </w:rPr>
   </w:style>
-  <w:style w:type="paragraph" w:styleId="612">
+  <w:style w:type="paragraph" w:styleId="777">
     <w:name w:val="Heading 3"/>
-    <w:basedOn w:val="609"/>
+    <w:basedOn w:val="774"/>
     <w:uiPriority w:val="9"/>
     <w:unhideWhenUsed/>
     <w:qFormat/>
@@ -17573,9 +17545,9 @@
       <w:szCs w:val="30"/>
     </w:rPr>
   </w:style>
-  <w:style w:type="paragraph" w:styleId="613">
+  <w:style w:type="paragraph" w:styleId="778">
     <w:name w:val="Heading 4"/>
-    <w:basedOn w:val="609"/>
+    <w:basedOn w:val="774"/>
     <w:uiPriority w:val="9"/>
     <w:unhideWhenUsed/>
     <w:qFormat/>
@@ -17593,9 +17565,9 @@
       <w:szCs w:val="26"/>
     </w:rPr>
   </w:style>
-  <w:style w:type="paragraph" w:styleId="614">
+  <w:style w:type="paragraph" w:styleId="779">
     <w:name w:val="Heading 5"/>
-    <w:basedOn w:val="609"/>
+    <w:basedOn w:val="774"/>
     <w:uiPriority w:val="9"/>
     <w:unhideWhenUsed/>
     <w:qFormat/>
@@ -17613,9 +17585,9 @@
       <w:szCs w:val="24"/>
     </w:rPr>
   </w:style>
-  <w:style w:type="paragraph" w:styleId="615">
+  <w:style w:type="paragraph" w:styleId="780">
     <w:name w:val="Heading 6"/>
-    <w:basedOn w:val="609"/>
+    <w:basedOn w:val="774"/>
     <w:uiPriority w:val="9"/>
     <w:unhideWhenUsed/>
     <w:qFormat/>
@@ -17633,9 +17605,9 @@
       <w:szCs w:val="22"/>
     </w:rPr>
   </w:style>
-  <w:style w:type="paragraph" w:styleId="616">
+  <w:style w:type="paragraph" w:styleId="781">
     <w:name w:val="Heading 7"/>
-    <w:basedOn w:val="609"/>
+    <w:basedOn w:val="774"/>
     <w:uiPriority w:val="9"/>
     <w:unhideWhenUsed/>
     <w:qFormat/>
@@ -17655,9 +17627,9 @@
       <w:szCs w:val="22"/>
     </w:rPr>
   </w:style>
-  <w:style w:type="paragraph" w:styleId="617">
+  <w:style w:type="paragraph" w:styleId="782">
     <w:name w:val="Heading 8"/>
-    <w:basedOn w:val="609"/>
+    <w:basedOn w:val="774"/>
     <w:uiPriority w:val="9"/>
     <w:unhideWhenUsed/>
     <w:qFormat/>
@@ -17675,9 +17647,9 @@
       <w:szCs w:val="22"/>
     </w:rPr>
   </w:style>
-  <w:style w:type="paragraph" w:styleId="618">
+  <w:style w:type="paragraph" w:styleId="783">
     <w:name w:val="Heading 9"/>
-    <w:basedOn w:val="609"/>
+    <w:basedOn w:val="774"/>
     <w:uiPriority w:val="9"/>
     <w:unhideWhenUsed/>
     <w:qFormat/>
@@ -17695,7 +17667,7 @@
       <w:szCs w:val="21"/>
     </w:rPr>
   </w:style>
-  <w:style w:type="character" w:styleId="619">
+  <w:style w:type="character" w:styleId="784">
     <w:name w:val="Heading 1 Char"/>
     <w:uiPriority w:val="9"/>
     <w:qFormat/>
@@ -17705,7 +17677,7 @@
       <w:szCs w:val="40"/>
     </w:rPr>
   </w:style>
-  <w:style w:type="character" w:styleId="620">
+  <w:style w:type="character" w:styleId="785">
     <w:name w:val="Heading 2 Char"/>
     <w:uiPriority w:val="9"/>
     <w:qFormat/>
@@ -17714,7 +17686,7 @@
       <w:sz w:val="34"/>
     </w:rPr>
   </w:style>
-  <w:style w:type="character" w:styleId="621">
+  <w:style w:type="character" w:styleId="786">
     <w:name w:val="Heading 3 Char"/>
     <w:uiPriority w:val="9"/>
     <w:qFormat/>
@@ -17724,7 +17696,7 @@
       <w:szCs w:val="30"/>
     </w:rPr>
   </w:style>
-  <w:style w:type="character" w:styleId="622">
+  <w:style w:type="character" w:styleId="787">
     <w:name w:val="Heading 4 Char"/>
     <w:uiPriority w:val="9"/>
     <w:qFormat/>
@@ -17736,7 +17708,7 @@
       <w:szCs w:val="26"/>
     </w:rPr>
   </w:style>
-  <w:style w:type="character" w:styleId="623">
+  <w:style w:type="character" w:styleId="788">
     <w:name w:val="Heading 5 Char"/>
     <w:uiPriority w:val="9"/>
     <w:qFormat/>
@@ -17748,7 +17720,7 @@
       <w:szCs w:val="24"/>
     </w:rPr>
   </w:style>
-  <w:style w:type="character" w:styleId="624">
+  <w:style w:type="character" w:styleId="789">
     <w:name w:val="Heading 6 Char"/>
     <w:uiPriority w:val="9"/>
     <w:qFormat/>
@@ -17760,7 +17732,7 @@
       <w:szCs w:val="22"/>
     </w:rPr>
   </w:style>
-  <w:style w:type="character" w:styleId="625">
+  <w:style w:type="character" w:styleId="790">
     <w:name w:val="Heading 7 Char"/>
     <w:uiPriority w:val="9"/>
     <w:qFormat/>
@@ -17774,7 +17746,7 @@
       <w:szCs w:val="22"/>
     </w:rPr>
   </w:style>
-  <w:style w:type="character" w:styleId="626">
+  <w:style w:type="character" w:styleId="791">
     <w:name w:val="Heading 8 Char"/>
     <w:uiPriority w:val="9"/>
     <w:qFormat/>
@@ -17786,7 +17758,7 @@
       <w:szCs w:val="22"/>
     </w:rPr>
   </w:style>
-  <w:style w:type="character" w:styleId="627">
+  <w:style w:type="character" w:styleId="792">
     <w:name w:val="Heading 9 Char"/>
     <w:uiPriority w:val="9"/>
     <w:qFormat/>
@@ -17798,7 +17770,7 @@
       <w:szCs w:val="21"/>
     </w:rPr>
   </w:style>
-  <w:style w:type="character" w:styleId="628">
+  <w:style w:type="character" w:styleId="793">
     <w:name w:val="Title Char"/>
     <w:uiPriority w:val="10"/>
     <w:qFormat/>
@@ -17807,7 +17779,7 @@
       <w:szCs w:val="48"/>
     </w:rPr>
   </w:style>
-  <w:style w:type="character" w:styleId="629">
+  <w:style w:type="character" w:styleId="794">
     <w:name w:val="Subtitle Char"/>
     <w:uiPriority w:val="11"/>
     <w:qFormat/>
@@ -17816,7 +17788,7 @@
       <w:szCs w:val="24"/>
     </w:rPr>
   </w:style>
-  <w:style w:type="character" w:styleId="630">
+  <w:style w:type="character" w:styleId="795">
     <w:name w:val="Quote Char"/>
     <w:uiPriority w:val="29"/>
     <w:qFormat/>
@@ -17824,7 +17796,7 @@
       <w:i/>
     </w:rPr>
   </w:style>
-  <w:style w:type="character" w:styleId="631">
+  <w:style w:type="character" w:styleId="796">
     <w:name w:val="Intense Quote Char"/>
     <w:uiPriority w:val="30"/>
     <w:qFormat/>
@@ -17832,22 +17804,22 @@
       <w:i/>
     </w:rPr>
   </w:style>
-  <w:style w:type="character" w:styleId="632">
+  <w:style w:type="character" w:styleId="797">
     <w:name w:val="Header Char"/>
     <w:uiPriority w:val="99"/>
     <w:qFormat/>
   </w:style>
-  <w:style w:type="character" w:styleId="633">
+  <w:style w:type="character" w:styleId="798">
     <w:name w:val="Footer Char"/>
     <w:uiPriority w:val="99"/>
     <w:qFormat/>
   </w:style>
-  <w:style w:type="character" w:styleId="634">
+  <w:style w:type="character" w:styleId="799">
     <w:name w:val="Caption Char"/>
     <w:uiPriority w:val="99"/>
     <w:qFormat/>
   </w:style>
-  <w:style w:type="character" w:styleId="635">
+  <w:style w:type="character" w:styleId="800">
     <w:name w:val="Hyperlink"/>
     <w:uiPriority w:val="99"/>
     <w:unhideWhenUsed/>
@@ -17856,7 +17828,7 @@
       <w:u w:val="single"/>
     </w:rPr>
   </w:style>
-  <w:style w:type="character" w:styleId="636">
+  <w:style w:type="character" w:styleId="801">
     <w:name w:val="Footnote Text Char"/>
     <w:uiPriority w:val="99"/>
     <w:qFormat/>
@@ -17864,7 +17836,7 @@
       <w:sz w:val="18"/>
     </w:rPr>
   </w:style>
-  <w:style w:type="character" w:styleId="637">
+  <w:style w:type="character" w:styleId="802">
     <w:name w:val="Footnote Characters"/>
     <w:uiPriority w:val="99"/>
     <w:unhideWhenUsed/>
@@ -17873,13 +17845,13 @@
       <w:vertAlign w:val="superscript"/>
     </w:rPr>
   </w:style>
-  <w:style w:type="character" w:styleId="638">
+  <w:style w:type="character" w:styleId="803">
     <w:name w:val="Footnote Anchor"/>
     <w:rPr>
       <w:vertAlign w:val="superscript"/>
     </w:rPr>
   </w:style>
-  <w:style w:type="character" w:styleId="639">
+  <w:style w:type="character" w:styleId="804">
     <w:name w:val="Endnote Text Char"/>
     <w:uiPriority w:val="99"/>
     <w:qFormat/>
@@ -17887,7 +17859,7 @@
       <w:sz w:val="20"/>
     </w:rPr>
   </w:style>
-  <w:style w:type="character" w:styleId="640">
+  <w:style w:type="character" w:styleId="805">
     <w:name w:val="Endnote Characters"/>
     <w:uiPriority w:val="99"/>
     <w:semiHidden/>
@@ -17897,23 +17869,23 @@
       <w:vertAlign w:val="superscript"/>
     </w:rPr>
   </w:style>
-  <w:style w:type="character" w:styleId="641">
+  <w:style w:type="character" w:styleId="806">
     <w:name w:val="Endnote Anchor"/>
     <w:rPr>
       <w:vertAlign w:val="superscript"/>
     </w:rPr>
   </w:style>
-  <w:style w:type="character" w:styleId="642" w:default="1">
+  <w:style w:type="character" w:styleId="807" w:default="1">
     <w:name w:val="Default Paragraph Font"/>
     <w:uiPriority w:val="1"/>
     <w:semiHidden/>
     <w:unhideWhenUsed/>
     <w:qFormat/>
   </w:style>
-  <w:style w:type="paragraph" w:styleId="643">
+  <w:style w:type="paragraph" w:styleId="808">
     <w:name w:val="Heading"/>
-    <w:basedOn w:val="609"/>
-    <w:next w:val="644"/>
+    <w:basedOn w:val="774"/>
+    <w:next w:val="809"/>
     <w:qFormat/>
     <w:pPr>
       <w:keepNext/>
@@ -17925,23 +17897,23 @@
       <w:szCs w:val="28"/>
     </w:rPr>
   </w:style>
-  <w:style w:type="paragraph" w:styleId="644">
+  <w:style w:type="paragraph" w:styleId="809">
     <w:name w:val="Body Text"/>
-    <w:basedOn w:val="609"/>
+    <w:basedOn w:val="774"/>
     <w:pPr>
       <w:spacing w:before="0" w:after="140" w:line="276" w:lineRule="auto"/>
     </w:pPr>
   </w:style>
-  <w:style w:type="paragraph" w:styleId="645">
+  <w:style w:type="paragraph" w:styleId="810">
     <w:name w:val="List"/>
-    <w:basedOn w:val="644"/>
+    <w:basedOn w:val="809"/>
     <w:rPr>
       <w:rFonts w:cs="Lohit Devanagari"/>
     </w:rPr>
   </w:style>
-  <w:style w:type="paragraph" w:styleId="646">
+  <w:style w:type="paragraph" w:styleId="811">
     <w:name w:val="Caption"/>
-    <w:basedOn w:val="609"/>
+    <w:basedOn w:val="774"/>
     <w:uiPriority w:val="35"/>
     <w:semiHidden/>
     <w:unhideWhenUsed/>
@@ -17957,9 +17929,9 @@
       <w:szCs w:val="18"/>
     </w:rPr>
   </w:style>
-  <w:style w:type="paragraph" w:styleId="647">
+  <w:style w:type="paragraph" w:styleId="812">
     <w:name w:val="Index"/>
-    <w:basedOn w:val="609"/>
+    <w:basedOn w:val="774"/>
     <w:qFormat/>
     <w:pPr>
       <w:suppressLineNumbers/>
@@ -17968,9 +17940,9 @@
       <w:rFonts w:cs="Lohit Devanagari"/>
     </w:rPr>
   </w:style>
-  <w:style w:type="paragraph" w:styleId="648">
+  <w:style w:type="paragraph" w:styleId="813">
     <w:name w:val="Title"/>
-    <w:basedOn w:val="609"/>
+    <w:basedOn w:val="774"/>
     <w:uiPriority w:val="10"/>
     <w:qFormat/>
     <w:pPr>
@@ -17982,9 +17954,9 @@
       <w:szCs w:val="48"/>
     </w:rPr>
   </w:style>
-  <w:style w:type="paragraph" w:styleId="649">
+  <w:style w:type="paragraph" w:styleId="814">
     <w:name w:val="Subtitle"/>
-    <w:basedOn w:val="609"/>
+    <w:basedOn w:val="774"/>
     <w:uiPriority w:val="11"/>
     <w:qFormat/>
     <w:pPr>
@@ -17995,9 +17967,9 @@
       <w:szCs w:val="24"/>
     </w:rPr>
   </w:style>
-  <w:style w:type="paragraph" w:styleId="650">
+  <w:style w:type="paragraph" w:styleId="815">
     <w:name w:val="Quote"/>
-    <w:basedOn w:val="609"/>
+    <w:basedOn w:val="774"/>
     <w:uiPriority w:val="29"/>
     <w:qFormat/>
     <w:pPr>
@@ -18007,9 +17979,9 @@
       <w:i/>
     </w:rPr>
   </w:style>
-  <w:style w:type="paragraph" w:styleId="651">
+  <w:style w:type="paragraph" w:styleId="816">
     <w:name w:val="Intense Quote"/>
-    <w:basedOn w:val="609"/>
+    <w:basedOn w:val="774"/>
     <w:uiPriority w:val="30"/>
     <w:qFormat/>
     <w:pPr>
@@ -18027,14 +17999,14 @@
       <w:i/>
     </w:rPr>
   </w:style>
-  <w:style w:type="paragraph" w:styleId="652">
+  <w:style w:type="paragraph" w:styleId="817">
     <w:name w:val="Header and Footer"/>
-    <w:basedOn w:val="609"/>
+    <w:basedOn w:val="774"/>
     <w:qFormat/>
   </w:style>
-  <w:style w:type="paragraph" w:styleId="653">
+  <w:style w:type="paragraph" w:styleId="818">
     <w:name w:val="Header"/>
-    <w:basedOn w:val="609"/>
+    <w:basedOn w:val="774"/>
     <w:uiPriority w:val="99"/>
     <w:unhideWhenUsed/>
     <w:pPr>
@@ -18046,9 +18018,9 @@
       </w:tabs>
     </w:pPr>
   </w:style>
-  <w:style w:type="paragraph" w:styleId="654">
+  <w:style w:type="paragraph" w:styleId="819">
     <w:name w:val="Footer"/>
-    <w:basedOn w:val="609"/>
+    <w:basedOn w:val="774"/>
     <w:uiPriority w:val="99"/>
     <w:unhideWhenUsed/>
     <w:pPr>
@@ -18060,9 +18032,9 @@
       </w:tabs>
     </w:pPr>
   </w:style>
-  <w:style w:type="paragraph" w:styleId="655">
+  <w:style w:type="paragraph" w:styleId="820">
     <w:name w:val="footnote text"/>
-    <w:basedOn w:val="609"/>
+    <w:basedOn w:val="774"/>
     <w:uiPriority w:val="99"/>
     <w:semiHidden/>
     <w:unhideWhenUsed/>
@@ -18073,9 +18045,9 @@
       <w:sz w:val="18"/>
     </w:rPr>
   </w:style>
-  <w:style w:type="paragraph" w:styleId="656">
+  <w:style w:type="paragraph" w:styleId="821">
     <w:name w:val="endnote text"/>
-    <w:basedOn w:val="609"/>
+    <w:basedOn w:val="774"/>
     <w:uiPriority w:val="99"/>
     <w:semiHidden/>
     <w:unhideWhenUsed/>
@@ -18086,9 +18058,9 @@
       <w:sz w:val="20"/>
     </w:rPr>
   </w:style>
-  <w:style w:type="paragraph" w:styleId="657">
+  <w:style w:type="paragraph" w:styleId="822">
     <w:name w:val="toc 1"/>
-    <w:basedOn w:val="609"/>
+    <w:basedOn w:val="774"/>
     <w:uiPriority w:val="39"/>
     <w:unhideWhenUsed/>
     <w:pPr>
@@ -18096,9 +18068,9 @@
       <w:spacing w:before="0" w:after="57"/>
     </w:pPr>
   </w:style>
-  <w:style w:type="paragraph" w:styleId="658">
+  <w:style w:type="paragraph" w:styleId="823">
     <w:name w:val="toc 2"/>
-    <w:basedOn w:val="609"/>
+    <w:basedOn w:val="774"/>
     <w:uiPriority w:val="39"/>
     <w:unhideWhenUsed/>
     <w:pPr>
@@ -18106,9 +18078,9 @@
       <w:spacing w:before="0" w:after="57"/>
     </w:pPr>
   </w:style>
-  <w:style w:type="paragraph" w:styleId="659">
+  <w:style w:type="paragraph" w:styleId="824">
     <w:name w:val="toc 3"/>
-    <w:basedOn w:val="609"/>
+    <w:basedOn w:val="774"/>
     <w:uiPriority w:val="39"/>
     <w:unhideWhenUsed/>
     <w:pPr>
@@ -18116,9 +18088,9 @@
       <w:spacing w:before="0" w:after="57"/>
     </w:pPr>
   </w:style>
-  <w:style w:type="paragraph" w:styleId="660">
+  <w:style w:type="paragraph" w:styleId="825">
     <w:name w:val="toc 4"/>
-    <w:basedOn w:val="609"/>
+    <w:basedOn w:val="774"/>
     <w:uiPriority w:val="39"/>
     <w:unhideWhenUsed/>
     <w:pPr>
@@ -18126,9 +18098,9 @@
       <w:spacing w:before="0" w:after="57"/>
     </w:pPr>
   </w:style>
-  <w:style w:type="paragraph" w:styleId="661">
+  <w:style w:type="paragraph" w:styleId="826">
     <w:name w:val="toc 5"/>
-    <w:basedOn w:val="609"/>
+    <w:basedOn w:val="774"/>
     <w:uiPriority w:val="39"/>
     <w:unhideWhenUsed/>
     <w:pPr>
@@ -18136,9 +18108,9 @@
       <w:spacing w:before="0" w:after="57"/>
     </w:pPr>
   </w:style>
-  <w:style w:type="paragraph" w:styleId="662">
+  <w:style w:type="paragraph" w:styleId="827">
     <w:name w:val="toc 6"/>
-    <w:basedOn w:val="609"/>
+    <w:basedOn w:val="774"/>
     <w:uiPriority w:val="39"/>
     <w:unhideWhenUsed/>
     <w:pPr>
@@ -18146,9 +18118,9 @@
       <w:spacing w:before="0" w:after="57"/>
     </w:pPr>
   </w:style>
-  <w:style w:type="paragraph" w:styleId="663">
+  <w:style w:type="paragraph" w:styleId="828">
     <w:name w:val="toc 7"/>
-    <w:basedOn w:val="609"/>
+    <w:basedOn w:val="774"/>
     <w:uiPriority w:val="39"/>
     <w:unhideWhenUsed/>
     <w:pPr>
@@ -18156,9 +18128,9 @@
       <w:spacing w:before="0" w:after="57"/>
     </w:pPr>
   </w:style>
-  <w:style w:type="paragraph" w:styleId="664">
+  <w:style w:type="paragraph" w:styleId="829">
     <w:name w:val="toc 8"/>
-    <w:basedOn w:val="609"/>
+    <w:basedOn w:val="774"/>
     <w:uiPriority w:val="39"/>
     <w:unhideWhenUsed/>
     <w:pPr>
@@ -18166,9 +18138,9 @@
       <w:spacing w:before="0" w:after="57"/>
     </w:pPr>
   </w:style>
-  <w:style w:type="paragraph" w:styleId="665">
+  <w:style w:type="paragraph" w:styleId="830">
     <w:name w:val="toc 9"/>
-    <w:basedOn w:val="609"/>
+    <w:basedOn w:val="774"/>
     <w:uiPriority w:val="39"/>
     <w:unhideWhenUsed/>
     <w:pPr>
@@ -18176,11 +18148,11 @@
       <w:spacing w:before="0" w:after="57"/>
     </w:pPr>
   </w:style>
-  <w:style w:type="paragraph" w:styleId="666">
+  <w:style w:type="paragraph" w:styleId="831">
     <w:name w:val="Index Heading"/>
-    <w:basedOn w:val="643"/>
-  </w:style>
-  <w:style w:type="paragraph" w:styleId="667">
+    <w:basedOn w:val="808"/>
+  </w:style>
+  <w:style w:type="paragraph" w:styleId="832">
     <w:name w:val="TOC Heading"/>
     <w:uiPriority w:val="39"/>
     <w:unhideWhenUsed/>
@@ -18197,9 +18169,9 @@
       <w:lang w:val="en-US" w:eastAsia="en-US" w:bidi="ar-SA"/>
     </w:rPr>
   </w:style>
-  <w:style w:type="paragraph" w:styleId="668">
+  <w:style w:type="paragraph" w:styleId="833">
     <w:name w:val="table of figures"/>
-    <w:basedOn w:val="609"/>
+    <w:basedOn w:val="774"/>
     <w:uiPriority w:val="99"/>
     <w:unhideWhenUsed/>
     <w:qFormat/>
@@ -18207,18 +18179,18 @@
       <w:spacing w:before="0" w:after="0" w:afterAutospacing="0"/>
     </w:pPr>
   </w:style>
-  <w:style w:type="paragraph" w:styleId="669">
+  <w:style w:type="paragraph" w:styleId="834">
     <w:name w:val="No Spacing"/>
-    <w:basedOn w:val="609"/>
+    <w:basedOn w:val="774"/>
     <w:uiPriority w:val="1"/>
     <w:qFormat/>
     <w:pPr>
       <w:spacing w:before="0" w:after="0" w:line="240" w:lineRule="auto"/>
     </w:pPr>
   </w:style>
-  <w:style w:type="paragraph" w:styleId="670">
+  <w:style w:type="paragraph" w:styleId="835">
     <w:name w:val="List Paragraph"/>
-    <w:basedOn w:val="609"/>
+    <w:basedOn w:val="774"/>
     <w:uiPriority w:val="34"/>
     <w:qFormat/>
     <w:pPr>
@@ -18227,14 +18199,14 @@
       <w:spacing w:before="0" w:after="200"/>
     </w:pPr>
   </w:style>
-  <w:style w:type="numbering" w:styleId="671" w:default="1">
+  <w:style w:type="numbering" w:styleId="836" w:default="1">
     <w:name w:val="No List"/>
     <w:uiPriority w:val="99"/>
     <w:semiHidden/>
     <w:unhideWhenUsed/>
     <w:qFormat/>
   </w:style>
-  <w:style w:type="table" w:styleId="2129" w:default="1">
+  <w:style w:type="table" w:styleId="837" w:default="1">
     <w:name w:val="Normal Table"/>
     <w:uiPriority w:val="99"/>
     <w:semiHidden/>

</xml_diff>